<commit_message>
added playbook steps for selunium
</commit_message>
<xml_diff>
--- a/documents/SeagullsV22_Runbook.docx
+++ b/documents/SeagullsV22_Runbook.docx
@@ -330,7 +330,15 @@
       </w:r>
       <w:bookmarkEnd w:id="7"/>
       <w:r>
-        <w:t>Just for an example GetCuratedMaster link would be</w:t>
+        <w:t xml:space="preserve">Just for an example </w:t>
+      </w:r>
+      <w:proofErr w:type="spellStart"/>
+      <w:r>
+        <w:t>GetCuratedMaster</w:t>
+      </w:r>
+      <w:proofErr w:type="spellEnd"/>
+      <w:r>
+        <w:t xml:space="preserve"> link would be</w:t>
       </w:r>
     </w:p>
     <w:p>
@@ -468,7 +476,29 @@
           <w:szCs w:val="18"/>
           <w:lang w:eastAsia="en-IN"/>
         </w:rPr>
-        <w:t xml:space="preserve">Response received in json format with all available diversity dimensions </w:t>
+        <w:t xml:space="preserve">Response received in </w:t>
+      </w:r>
+      <w:proofErr w:type="spellStart"/>
+      <w:r>
+        <w:rPr>
+          <w:rFonts w:ascii="Arial" w:hAnsi="Arial" w:cs="Arial"/>
+          <w:color w:val="000000"/>
+          <w:sz w:val="18"/>
+          <w:szCs w:val="18"/>
+          <w:lang w:eastAsia="en-IN"/>
+        </w:rPr>
+        <w:t>json</w:t>
+      </w:r>
+      <w:proofErr w:type="spellEnd"/>
+      <w:r>
+        <w:rPr>
+          <w:rFonts w:ascii="Arial" w:hAnsi="Arial" w:cs="Arial"/>
+          <w:color w:val="000000"/>
+          <w:sz w:val="18"/>
+          <w:szCs w:val="18"/>
+          <w:lang w:eastAsia="en-IN"/>
+        </w:rPr>
+        <w:t xml:space="preserve"> format with all available diversity dimensions </w:t>
       </w:r>
     </w:p>
     <w:p>
@@ -605,39 +635,6 @@
     </w:p>
     <w:p>
       <w:pPr>
-        <w:ind w:left="360"/>
-        <w:rPr>
-          <w:rFonts w:ascii="Arial" w:hAnsi="Arial" w:cs="Arial"/>
-          <w:sz w:val="18"/>
-          <w:szCs w:val="18"/>
-          <w:lang w:val="en-GB"/>
-        </w:rPr>
-      </w:pPr>
-    </w:p>
-    <w:p>
-      <w:pPr>
-        <w:ind w:left="360"/>
-        <w:rPr>
-          <w:rFonts w:ascii="Arial" w:hAnsi="Arial" w:cs="Arial"/>
-          <w:sz w:val="18"/>
-          <w:szCs w:val="18"/>
-          <w:lang w:val="en-GB"/>
-        </w:rPr>
-      </w:pPr>
-    </w:p>
-    <w:p>
-      <w:pPr>
-        <w:ind w:left="360"/>
-        <w:rPr>
-          <w:rFonts w:ascii="Arial" w:hAnsi="Arial" w:cs="Arial"/>
-          <w:sz w:val="18"/>
-          <w:szCs w:val="18"/>
-          <w:lang w:val="en-GB"/>
-        </w:rPr>
-      </w:pPr>
-    </w:p>
-    <w:p>
-      <w:pPr>
         <w:pStyle w:val="Heading1"/>
         <w:pageBreakBefore/>
         <w:shd w:val="clear" w:color="auto" w:fill="4F81BD"/>
@@ -661,607 +658,9 @@
           <w:szCs w:val="16"/>
         </w:rPr>
         <w:lastRenderedPageBreak/>
-        <w:t>Run procedure – Daun &amp; Bradstreet API</w:t>
-      </w:r>
-    </w:p>
-    <w:p>
-      <w:pPr>
-        <w:pStyle w:val="Heading3"/>
-        <w:numPr>
-          <w:ilvl w:val="0"/>
-          <w:numId w:val="0"/>
-        </w:numPr>
-        <w:rPr>
-          <w:b w:val="0"/>
-        </w:rPr>
-      </w:pPr>
-      <w:r>
-        <w:rPr>
-          <w:b w:val="0"/>
-        </w:rPr>
-        <w:t>Please run the below endpoint</w:t>
-      </w:r>
-      <w:r>
-        <w:rPr>
-          <w:b w:val="0"/>
-        </w:rPr>
-        <w:t xml:space="preserve"> using curl or postman</w:t>
-      </w:r>
-    </w:p>
-    <w:p>
-      <w:pPr>
-        <w:rPr>
-          <w:lang w:val="en-GB"/>
-        </w:rPr>
-      </w:pPr>
-    </w:p>
-    <w:p>
-      <w:pPr>
-        <w:rPr>
-          <w:lang w:val="en-GB"/>
-        </w:rPr>
-      </w:pPr>
-      <w:r>
-        <w:rPr>
-          <w:lang w:val="en-GB"/>
-        </w:rPr>
-        <w:t>Type: GET</w:t>
-      </w:r>
-    </w:p>
-    <w:p>
-      <w:pPr>
-        <w:rPr>
-          <w:rFonts w:ascii="Helvetica" w:hAnsi="Helvetica" w:cs="Helvetica"/>
-          <w:color w:val="505050"/>
-          <w:sz w:val="18"/>
-          <w:szCs w:val="18"/>
-          <w:shd w:val="clear" w:color="auto" w:fill="FAFAFA"/>
-        </w:rPr>
-      </w:pPr>
-      <w:r>
-        <w:rPr>
-          <w:rFonts w:ascii="Helvetica" w:hAnsi="Helvetica" w:cs="Helvetica"/>
-          <w:color w:val="505050"/>
-          <w:sz w:val="18"/>
-          <w:szCs w:val="18"/>
-          <w:shd w:val="clear" w:color="auto" w:fill="FAFAFA"/>
-        </w:rPr>
-        <w:t xml:space="preserve"> </w:t>
-      </w:r>
-    </w:p>
-    <w:p>
-      <w:pPr>
-        <w:rPr>
-          <w:lang w:val="en-GB"/>
-        </w:rPr>
-      </w:pPr>
-      <w:r>
-        <w:rPr>
-          <w:lang w:val="en-GB"/>
-        </w:rPr>
-        <w:t xml:space="preserve">Azure API endpoint: </w:t>
-      </w:r>
-    </w:p>
-    <w:p>
-      <w:pPr>
-        <w:rPr>
-          <w:lang w:val="en-GB"/>
-        </w:rPr>
-      </w:pPr>
-    </w:p>
-    <w:p>
-      <w:pPr>
-        <w:rPr>
-          <w:rFonts w:ascii="Helvetica" w:hAnsi="Helvetica" w:cs="Helvetica"/>
-          <w:color w:val="505050"/>
-          <w:sz w:val="18"/>
-          <w:szCs w:val="18"/>
-          <w:shd w:val="clear" w:color="auto" w:fill="FAFAFA"/>
-        </w:rPr>
-      </w:pPr>
-      <w:r>
-        <w:rPr>
-          <w:rFonts w:ascii="Helvetica" w:hAnsi="Helvetica" w:cs="Helvetica"/>
-          <w:color w:val="505050"/>
-          <w:sz w:val="18"/>
-          <w:szCs w:val="18"/>
-          <w:shd w:val="clear" w:color="auto" w:fill="FAFAFA"/>
-        </w:rPr>
-        <w:t xml:space="preserve"> </w:t>
-      </w:r>
-      <w:hyperlink r:id="rId10" w:history="1">
-        <w:r>
-          <w:rPr>
-            <w:rStyle w:val="Hyperlink"/>
-            <w:rFonts w:ascii="Helvetica" w:hAnsi="Helvetica" w:cs="Helvetica"/>
-            <w:sz w:val="18"/>
-            <w:szCs w:val="18"/>
-            <w:shd w:val="clear" w:color="auto" w:fill="FAFAFA"/>
-          </w:rPr>
-          <w:t>https://seagulls-dnb-wrapper.azurewebsites.net/api/companyprofile/{dunsnumbers}</w:t>
-        </w:r>
-      </w:hyperlink>
-    </w:p>
-    <w:p>
-      <w:pPr>
-        <w:rPr>
-          <w:rFonts w:ascii="Helvetica" w:hAnsi="Helvetica" w:cs="Helvetica"/>
-          <w:color w:val="505050"/>
-          <w:sz w:val="18"/>
-          <w:szCs w:val="18"/>
-          <w:shd w:val="clear" w:color="auto" w:fill="FAFAFA"/>
-        </w:rPr>
-      </w:pPr>
-    </w:p>
-    <w:p>
-      <w:pPr>
-        <w:rPr>
-          <w:rFonts w:ascii="Helvetica" w:hAnsi="Helvetica" w:cs="Helvetica"/>
-          <w:color w:val="505050"/>
-          <w:sz w:val="18"/>
-          <w:szCs w:val="18"/>
-          <w:shd w:val="clear" w:color="auto" w:fill="FAFAFA"/>
-        </w:rPr>
-      </w:pPr>
-      <w:r>
-        <w:rPr>
-          <w:rFonts w:ascii="Helvetica" w:hAnsi="Helvetica" w:cs="Helvetica"/>
-          <w:color w:val="505050"/>
-          <w:sz w:val="18"/>
-          <w:szCs w:val="18"/>
-          <w:shd w:val="clear" w:color="auto" w:fill="FAFAFA"/>
-        </w:rPr>
-        <w:t>Headers: Not required</w:t>
-      </w:r>
-    </w:p>
-    <w:p>
-      <w:pPr>
-        <w:rPr>
-          <w:rFonts w:ascii="Helvetica" w:hAnsi="Helvetica" w:cs="Helvetica"/>
-          <w:color w:val="505050"/>
-          <w:sz w:val="18"/>
-          <w:szCs w:val="18"/>
-          <w:shd w:val="clear" w:color="auto" w:fill="FAFAFA"/>
-        </w:rPr>
-      </w:pPr>
-      <w:r>
-        <w:rPr>
-          <w:rFonts w:ascii="Helvetica" w:hAnsi="Helvetica" w:cs="Helvetica"/>
-          <w:color w:val="505050"/>
-          <w:sz w:val="18"/>
-          <w:szCs w:val="18"/>
-          <w:shd w:val="clear" w:color="auto" w:fill="FAFAFA"/>
-        </w:rPr>
-        <w:t>Body: Not required</w:t>
-      </w:r>
-    </w:p>
-    <w:p>
-      <w:pPr>
-        <w:rPr>
-          <w:rFonts w:ascii="Helvetica" w:hAnsi="Helvetica" w:cs="Helvetica"/>
-          <w:color w:val="505050"/>
-          <w:sz w:val="18"/>
-          <w:szCs w:val="18"/>
-          <w:shd w:val="clear" w:color="auto" w:fill="FAFAFA"/>
-        </w:rPr>
-      </w:pPr>
-    </w:p>
-    <w:p>
-      <w:pPr>
-        <w:rPr>
-          <w:rFonts w:ascii="Helvetica" w:hAnsi="Helvetica" w:cs="Helvetica"/>
-          <w:color w:val="505050"/>
-          <w:sz w:val="18"/>
-          <w:szCs w:val="18"/>
-          <w:shd w:val="clear" w:color="auto" w:fill="FAFAFA"/>
-        </w:rPr>
-      </w:pPr>
-      <w:r>
-        <w:rPr>
-          <w:rFonts w:ascii="Helvetica" w:hAnsi="Helvetica" w:cs="Helvetica"/>
-          <w:color w:val="505050"/>
-          <w:sz w:val="18"/>
-          <w:szCs w:val="18"/>
-          <w:shd w:val="clear" w:color="auto" w:fill="FAFAFA"/>
-        </w:rPr>
-        <w:t>Example duns: 804735132</w:t>
-      </w:r>
-    </w:p>
-    <w:p>
-      <w:pPr>
-        <w:rPr>
-          <w:rFonts w:ascii="Helvetica" w:hAnsi="Helvetica" w:cs="Helvetica"/>
-          <w:color w:val="505050"/>
-          <w:sz w:val="18"/>
-          <w:szCs w:val="18"/>
-          <w:shd w:val="clear" w:color="auto" w:fill="FAFAFA"/>
-        </w:rPr>
-      </w:pPr>
-    </w:p>
-    <w:p>
-      <w:pPr>
-        <w:rPr>
-          <w:b/>
-          <w:lang w:val="en-GB"/>
-        </w:rPr>
-      </w:pPr>
-      <w:r>
-        <w:rPr>
-          <w:b/>
-          <w:lang w:val="en-GB"/>
-        </w:rPr>
-        <w:t>Exected output:</w:t>
-      </w:r>
-    </w:p>
-    <w:p>
-      <w:pPr>
-        <w:rPr>
-          <w:lang w:val="en-GB"/>
-        </w:rPr>
-      </w:pPr>
-    </w:p>
-    <w:p>
-      <w:pPr>
-        <w:rPr>
-          <w:lang w:val="en-GB"/>
-        </w:rPr>
-      </w:pPr>
-      <w:r>
-        <w:rPr>
-          <w:lang w:val="en-GB"/>
-        </w:rPr>
-        <w:t>{</w:t>
-      </w:r>
-    </w:p>
-    <w:p>
-      <w:pPr>
-        <w:rPr>
-          <w:lang w:val="en-GB"/>
-        </w:rPr>
-      </w:pPr>
-      <w:r>
-        <w:rPr>
-          <w:lang w:val="en-GB"/>
-        </w:rPr>
-        <w:t xml:space="preserve">    "companyName": "Gorman Manufacturing Company, Inc.",</w:t>
-      </w:r>
-    </w:p>
-    <w:p>
-      <w:pPr>
-        <w:rPr>
-          <w:lang w:val="en-GB"/>
-        </w:rPr>
-      </w:pPr>
-      <w:r>
-        <w:rPr>
-          <w:lang w:val="en-GB"/>
-        </w:rPr>
-        <w:t xml:space="preserve">    "minorityOwnedIndicator": true,</w:t>
-      </w:r>
-    </w:p>
-    <w:p>
-      <w:pPr>
-        <w:rPr>
-          <w:lang w:val="en-GB"/>
-        </w:rPr>
-      </w:pPr>
-      <w:r>
-        <w:rPr>
-          <w:lang w:val="en-GB"/>
-        </w:rPr>
-        <w:t xml:space="preserve">    "femaleOwnedIndicator": false,</w:t>
-      </w:r>
-    </w:p>
-    <w:p>
-      <w:pPr>
-        <w:rPr>
-          <w:lang w:val="en-GB"/>
-        </w:rPr>
-      </w:pPr>
-      <w:r>
-        <w:rPr>
-          <w:lang w:val="en-GB"/>
-        </w:rPr>
-        <w:t xml:space="preserve">    "owners": [</w:t>
-      </w:r>
-    </w:p>
-    <w:p>
-      <w:pPr>
-        <w:rPr>
-          <w:lang w:val="en-GB"/>
-        </w:rPr>
-      </w:pPr>
-      <w:r>
-        <w:rPr>
-          <w:lang w:val="en-GB"/>
-        </w:rPr>
-        <w:t xml:space="preserve">        {</w:t>
-      </w:r>
-    </w:p>
-    <w:p>
-      <w:pPr>
-        <w:rPr>
-          <w:lang w:val="en-GB"/>
-        </w:rPr>
-      </w:pPr>
-      <w:r>
-        <w:rPr>
-          <w:lang w:val="en-GB"/>
-        </w:rPr>
-        <w:t xml:space="preserve">            "designation": "Secretary",</w:t>
-      </w:r>
-    </w:p>
-    <w:p>
-      <w:pPr>
-        <w:rPr>
-          <w:lang w:val="en-GB"/>
-        </w:rPr>
-      </w:pPr>
-      <w:r>
-        <w:rPr>
-          <w:lang w:val="en-GB"/>
-        </w:rPr>
-        <w:t xml:space="preserve">            "gender": "male",</w:t>
-      </w:r>
-    </w:p>
-    <w:p>
-      <w:pPr>
-        <w:rPr>
-          <w:lang w:val="en-GB"/>
-        </w:rPr>
-      </w:pPr>
-      <w:r>
-        <w:rPr>
-          <w:lang w:val="en-GB"/>
-        </w:rPr>
-        <w:t xml:space="preserve">            "ownershipPercentage": null,</w:t>
-      </w:r>
-    </w:p>
-    <w:p>
-      <w:pPr>
-        <w:rPr>
-          <w:lang w:val="en-GB"/>
-        </w:rPr>
-      </w:pPr>
-      <w:r>
-        <w:rPr>
-          <w:lang w:val="en-GB"/>
-        </w:rPr>
-        <w:t xml:space="preserve">            "minority": null,</w:t>
-      </w:r>
-    </w:p>
-    <w:p>
-      <w:pPr>
-        <w:rPr>
-          <w:lang w:val="en-GB"/>
-        </w:rPr>
-      </w:pPr>
-      <w:r>
-        <w:rPr>
-          <w:lang w:val="en-GB"/>
-        </w:rPr>
-        <w:t xml:space="preserve">            "veteran": false,</w:t>
-      </w:r>
-    </w:p>
-    <w:p>
-      <w:pPr>
-        <w:rPr>
-          <w:lang w:val="en-GB"/>
-        </w:rPr>
-      </w:pPr>
-      <w:r>
-        <w:rPr>
-          <w:lang w:val="en-GB"/>
-        </w:rPr>
-        <w:t xml:space="preserve">            "ownerName": "Kevin J Hunt"</w:t>
-      </w:r>
-    </w:p>
-    <w:p>
-      <w:pPr>
-        <w:rPr>
-          <w:lang w:val="en-GB"/>
-        </w:rPr>
-      </w:pPr>
-      <w:r>
-        <w:rPr>
-          <w:lang w:val="en-GB"/>
-        </w:rPr>
-        <w:t xml:space="preserve">        },</w:t>
-      </w:r>
-    </w:p>
-    <w:p>
-      <w:pPr>
-        <w:rPr>
-          <w:lang w:val="en-GB"/>
-        </w:rPr>
-      </w:pPr>
-      <w:r>
-        <w:rPr>
-          <w:lang w:val="en-GB"/>
-        </w:rPr>
-        <w:t xml:space="preserve">        {</w:t>
-      </w:r>
-    </w:p>
-    <w:p>
-      <w:pPr>
-        <w:rPr>
-          <w:lang w:val="en-GB"/>
-        </w:rPr>
-      </w:pPr>
-      <w:r>
-        <w:rPr>
-          <w:lang w:val="en-GB"/>
-        </w:rPr>
-        <w:t xml:space="preserve">            "designation": "President",</w:t>
-      </w:r>
-    </w:p>
-    <w:p>
-      <w:pPr>
-        <w:rPr>
-          <w:lang w:val="en-GB"/>
-        </w:rPr>
-      </w:pPr>
-      <w:r>
-        <w:rPr>
-          <w:lang w:val="en-GB"/>
-        </w:rPr>
-        <w:t xml:space="preserve">            "gender": "male",</w:t>
-      </w:r>
-    </w:p>
-    <w:p>
-      <w:pPr>
-        <w:rPr>
-          <w:lang w:val="en-GB"/>
-        </w:rPr>
-      </w:pPr>
-      <w:r>
-        <w:rPr>
-          <w:lang w:val="en-GB"/>
-        </w:rPr>
-        <w:t xml:space="preserve">            "ownershipPercentage": null,</w:t>
-      </w:r>
-    </w:p>
-    <w:p>
-      <w:pPr>
-        <w:rPr>
-          <w:lang w:val="en-GB"/>
-        </w:rPr>
-      </w:pPr>
-      <w:r>
-        <w:rPr>
-          <w:lang w:val="en-GB"/>
-        </w:rPr>
-        <w:t xml:space="preserve">            "minority": null,</w:t>
-      </w:r>
-    </w:p>
-    <w:p>
-      <w:pPr>
-        <w:rPr>
-          <w:lang w:val="en-GB"/>
-        </w:rPr>
-      </w:pPr>
-      <w:r>
-        <w:rPr>
-          <w:lang w:val="en-GB"/>
-        </w:rPr>
-        <w:t xml:space="preserve">            "veteran": false,</w:t>
-      </w:r>
-    </w:p>
-    <w:p>
-      <w:pPr>
-        <w:rPr>
-          <w:lang w:val="en-GB"/>
-        </w:rPr>
-      </w:pPr>
-      <w:r>
-        <w:rPr>
-          <w:lang w:val="en-GB"/>
-        </w:rPr>
-        <w:t xml:space="preserve">            "ownerName": "Leslie Smith"</w:t>
-      </w:r>
-    </w:p>
-    <w:p>
-      <w:pPr>
-        <w:rPr>
-          <w:lang w:val="en-GB"/>
-        </w:rPr>
-      </w:pPr>
-      <w:r>
-        <w:rPr>
-          <w:lang w:val="en-GB"/>
-        </w:rPr>
-        <w:t xml:space="preserve">        }</w:t>
-      </w:r>
-    </w:p>
-    <w:p>
-      <w:pPr>
-        <w:rPr>
-          <w:lang w:val="en-GB"/>
-        </w:rPr>
-      </w:pPr>
-      <w:r>
-        <w:rPr>
-          <w:lang w:val="en-GB"/>
-        </w:rPr>
-        <w:t xml:space="preserve">    ],</w:t>
-      </w:r>
-    </w:p>
-    <w:p>
-      <w:pPr>
-        <w:rPr>
-          <w:lang w:val="en-GB"/>
-        </w:rPr>
-      </w:pPr>
-      <w:r>
-        <w:rPr>
-          <w:lang w:val="en-GB"/>
-        </w:rPr>
-        <w:t xml:space="preserve">    "ownershipEthnicity": "Hispanic"</w:t>
-      </w:r>
-    </w:p>
-    <w:p>
-      <w:pPr>
-        <w:rPr>
-          <w:lang w:val="en-GB"/>
-        </w:rPr>
-      </w:pPr>
-      <w:r>
-        <w:rPr>
-          <w:lang w:val="en-GB"/>
-        </w:rPr>
-        <w:t>}</w:t>
-      </w:r>
-    </w:p>
-    <w:p>
-      <w:pPr>
-        <w:spacing w:after="80"/>
-        <w:rPr>
-          <w:rFonts w:ascii="Arial" w:hAnsi="Arial" w:cs="Arial"/>
-          <w:b/>
-          <w:sz w:val="16"/>
-          <w:szCs w:val="16"/>
-        </w:rPr>
-      </w:pPr>
-    </w:p>
-    <w:p>
-      <w:pPr>
-        <w:ind w:left="360"/>
-        <w:rPr>
-          <w:rFonts w:ascii="Arial" w:hAnsi="Arial" w:cs="Arial"/>
-          <w:sz w:val="18"/>
-          <w:szCs w:val="18"/>
-          <w:lang w:val="en-GB"/>
-        </w:rPr>
-      </w:pPr>
-    </w:p>
-    <w:p>
-      <w:pPr>
-        <w:ind w:left="360"/>
-        <w:rPr>
-          <w:rFonts w:ascii="Arial" w:hAnsi="Arial" w:cs="Arial"/>
-          <w:sz w:val="18"/>
-          <w:szCs w:val="18"/>
-          <w:lang w:val="en-GB"/>
-        </w:rPr>
-      </w:pPr>
-    </w:p>
-    <w:p>
-      <w:pPr>
-        <w:ind w:left="360"/>
-        <w:rPr>
-          <w:rFonts w:ascii="Arial" w:hAnsi="Arial" w:cs="Arial"/>
-          <w:sz w:val="18"/>
-          <w:szCs w:val="18"/>
-          <w:lang w:val="en-GB"/>
-        </w:rPr>
-      </w:pPr>
-    </w:p>
-    <w:p>
-      <w:r>
-        <w:t>Seagulls Scan API</w:t>
-      </w:r>
-    </w:p>
-    <w:p/>
+        <w:t>Run procedure – Scan API Azure cognitive service</w:t>
+      </w:r>
+    </w:p>
     <w:p>
       <w:r>
         <w:t>Prerequisites:</w:t>
@@ -1299,34 +698,7 @@
         <w:t>Steps:</w:t>
       </w:r>
     </w:p>
-    <w:p>
-      <w:pPr>
-        <w:pStyle w:val="Heading1"/>
-        <w:pageBreakBefore/>
-        <w:shd w:val="clear" w:color="auto" w:fill="4F81BD"/>
-        <w:spacing w:before="240" w:after="240" w:line="360" w:lineRule="auto"/>
-        <w:rPr>
-          <w:rFonts w:ascii="Arial" w:eastAsia="Calibri" w:hAnsi="Arial" w:cs="Arial"/>
-          <w:bCs w:val="0"/>
-          <w:smallCaps w:val="0"/>
-          <w:color w:val="FFFFFF"/>
-          <w:sz w:val="36"/>
-          <w:szCs w:val="16"/>
-        </w:rPr>
-      </w:pPr>
-      <w:r>
-        <w:rPr>
-          <w:rFonts w:ascii="Arial" w:eastAsia="Calibri" w:hAnsi="Arial" w:cs="Arial"/>
-          <w:bCs w:val="0"/>
-          <w:smallCaps w:val="0"/>
-          <w:color w:val="FFFFFF"/>
-          <w:sz w:val="36"/>
-          <w:szCs w:val="16"/>
-        </w:rPr>
-        <w:lastRenderedPageBreak/>
-        <w:t>Run procedure – Scan API Azure cognitive service</w:t>
-      </w:r>
-    </w:p>
+    <w:p/>
     <w:p>
       <w:r>
         <w:t>Test execution of business – Bullard Company</w:t>
@@ -1347,29 +719,135 @@
         <w:spacing w:after="0" w:line="240" w:lineRule="auto"/>
       </w:pPr>
       <w:r>
-        <w:t>Execute a GET request on serpapi</w:t>
-      </w:r>
-    </w:p>
-    <w:p>
-      <w:pPr>
-        <w:rPr>
-          <w:rFonts w:ascii="Helvetica" w:hAnsi="Helvetica" w:cs="Helvetica"/>
-          <w:color w:val="212121"/>
-          <w:sz w:val="18"/>
-          <w:szCs w:val="18"/>
-          <w:shd w:val="clear" w:color="auto" w:fill="FFFFFF"/>
-        </w:rPr>
-      </w:pPr>
-      <w:r>
-        <w:rPr>
-          <w:rFonts w:ascii="Helvetica" w:hAnsi="Helvetica" w:cs="Helvetica"/>
-          <w:color w:val="212121"/>
-          <w:sz w:val="18"/>
-          <w:szCs w:val="18"/>
-          <w:shd w:val="clear" w:color="auto" w:fill="FFFFFF"/>
-        </w:rPr>
-        <w:t>https://serpapi.com/search.json?q=Bullard Company MBE WBE&amp;location=United States&amp;hl=en&amp;gl=us&amp;google_domain=google.com&amp;api_key</w:t>
-      </w:r>
+        <w:t xml:space="preserve">Execute a GET request on </w:t>
+      </w:r>
+      <w:proofErr w:type="spellStart"/>
+      <w:r>
+        <w:t>serpapi</w:t>
+      </w:r>
+      <w:proofErr w:type="spellEnd"/>
+    </w:p>
+    <w:p>
+      <w:pPr>
+        <w:rPr>
+          <w:rFonts w:ascii="Helvetica" w:hAnsi="Helvetica" w:cs="Helvetica"/>
+          <w:color w:val="212121"/>
+          <w:sz w:val="18"/>
+          <w:szCs w:val="18"/>
+          <w:shd w:val="clear" w:color="auto" w:fill="FFFFFF"/>
+        </w:rPr>
+      </w:pPr>
+      <w:r>
+        <w:rPr>
+          <w:rFonts w:ascii="Helvetica" w:hAnsi="Helvetica" w:cs="Helvetica"/>
+          <w:color w:val="212121"/>
+          <w:sz w:val="18"/>
+          <w:szCs w:val="18"/>
+          <w:shd w:val="clear" w:color="auto" w:fill="FFFFFF"/>
+        </w:rPr>
+        <w:t xml:space="preserve">https://serpapi.com/search.json?q=Bullard Company MBE </w:t>
+      </w:r>
+      <w:proofErr w:type="spellStart"/>
+      <w:r>
+        <w:rPr>
+          <w:rFonts w:ascii="Helvetica" w:hAnsi="Helvetica" w:cs="Helvetica"/>
+          <w:color w:val="212121"/>
+          <w:sz w:val="18"/>
+          <w:szCs w:val="18"/>
+          <w:shd w:val="clear" w:color="auto" w:fill="FFFFFF"/>
+        </w:rPr>
+        <w:t>WBE&amp;location</w:t>
+      </w:r>
+      <w:proofErr w:type="spellEnd"/>
+      <w:r>
+        <w:rPr>
+          <w:rFonts w:ascii="Helvetica" w:hAnsi="Helvetica" w:cs="Helvetica"/>
+          <w:color w:val="212121"/>
+          <w:sz w:val="18"/>
+          <w:szCs w:val="18"/>
+          <w:shd w:val="clear" w:color="auto" w:fill="FFFFFF"/>
+        </w:rPr>
+        <w:t xml:space="preserve">=United </w:t>
+      </w:r>
+      <w:proofErr w:type="spellStart"/>
+      <w:r>
+        <w:rPr>
+          <w:rFonts w:ascii="Helvetica" w:hAnsi="Helvetica" w:cs="Helvetica"/>
+          <w:color w:val="212121"/>
+          <w:sz w:val="18"/>
+          <w:szCs w:val="18"/>
+          <w:shd w:val="clear" w:color="auto" w:fill="FFFFFF"/>
+        </w:rPr>
+        <w:t>States&amp;hl</w:t>
+      </w:r>
+      <w:proofErr w:type="spellEnd"/>
+      <w:r>
+        <w:rPr>
+          <w:rFonts w:ascii="Helvetica" w:hAnsi="Helvetica" w:cs="Helvetica"/>
+          <w:color w:val="212121"/>
+          <w:sz w:val="18"/>
+          <w:szCs w:val="18"/>
+          <w:shd w:val="clear" w:color="auto" w:fill="FFFFFF"/>
+        </w:rPr>
+        <w:t>=</w:t>
+      </w:r>
+      <w:proofErr w:type="spellStart"/>
+      <w:r>
+        <w:rPr>
+          <w:rFonts w:ascii="Helvetica" w:hAnsi="Helvetica" w:cs="Helvetica"/>
+          <w:color w:val="212121"/>
+          <w:sz w:val="18"/>
+          <w:szCs w:val="18"/>
+          <w:shd w:val="clear" w:color="auto" w:fill="FFFFFF"/>
+        </w:rPr>
+        <w:t>en&amp;gl</w:t>
+      </w:r>
+      <w:proofErr w:type="spellEnd"/>
+      <w:r>
+        <w:rPr>
+          <w:rFonts w:ascii="Helvetica" w:hAnsi="Helvetica" w:cs="Helvetica"/>
+          <w:color w:val="212121"/>
+          <w:sz w:val="18"/>
+          <w:szCs w:val="18"/>
+          <w:shd w:val="clear" w:color="auto" w:fill="FFFFFF"/>
+        </w:rPr>
+        <w:t>=</w:t>
+      </w:r>
+      <w:proofErr w:type="spellStart"/>
+      <w:r>
+        <w:rPr>
+          <w:rFonts w:ascii="Helvetica" w:hAnsi="Helvetica" w:cs="Helvetica"/>
+          <w:color w:val="212121"/>
+          <w:sz w:val="18"/>
+          <w:szCs w:val="18"/>
+          <w:shd w:val="clear" w:color="auto" w:fill="FFFFFF"/>
+        </w:rPr>
+        <w:t>us&amp;google_domain</w:t>
+      </w:r>
+      <w:proofErr w:type="spellEnd"/>
+      <w:r>
+        <w:rPr>
+          <w:rFonts w:ascii="Helvetica" w:hAnsi="Helvetica" w:cs="Helvetica"/>
+          <w:color w:val="212121"/>
+          <w:sz w:val="18"/>
+          <w:szCs w:val="18"/>
+          <w:shd w:val="clear" w:color="auto" w:fill="FFFFFF"/>
+        </w:rPr>
+        <w:t>=</w:t>
+      </w:r>
+      <w:proofErr w:type="spellStart"/>
+      <w:r>
+        <w:rPr>
+          <w:rFonts w:ascii="Helvetica" w:hAnsi="Helvetica" w:cs="Helvetica"/>
+          <w:color w:val="212121"/>
+          <w:sz w:val="18"/>
+          <w:szCs w:val="18"/>
+          <w:shd w:val="clear" w:color="auto" w:fill="FFFFFF"/>
+        </w:rPr>
+        <w:t>google.com&amp;api_key</w:t>
+      </w:r>
+      <w:proofErr w:type="spellEnd"/>
+      <w:proofErr w:type="gramStart"/>
       <w:r>
         <w:rPr>
           <w:rFonts w:ascii="Helvetica" w:hAnsi="Helvetica" w:cs="Helvetica"/>
@@ -1390,18 +868,64 @@
           <w:highlight w:val="yellow"/>
           <w:shd w:val="clear" w:color="auto" w:fill="FFFFFF"/>
         </w:rPr>
-        <w:t>{placeholder for key}</w:t>
-      </w:r>
-      <w:r>
-        <w:rPr>
-          <w:rFonts w:ascii="Helvetica" w:hAnsi="Helvetica" w:cs="Helvetica"/>
-          <w:color w:val="212121"/>
-          <w:sz w:val="18"/>
-          <w:szCs w:val="18"/>
-          <w:shd w:val="clear" w:color="auto" w:fill="FFFFFF"/>
-        </w:rPr>
-        <w:t>&amp;tbm=isch</w:t>
-      </w:r>
+        <w:t>{</w:t>
+      </w:r>
+      <w:proofErr w:type="gramEnd"/>
+      <w:r>
+        <w:rPr>
+          <w:rFonts w:ascii="Helvetica" w:hAnsi="Helvetica" w:cs="Helvetica"/>
+          <w:color w:val="212121"/>
+          <w:sz w:val="18"/>
+          <w:szCs w:val="18"/>
+          <w:highlight w:val="yellow"/>
+          <w:shd w:val="clear" w:color="auto" w:fill="FFFFFF"/>
+        </w:rPr>
+        <w:t>placeholder for key}</w:t>
+      </w:r>
+      <w:r>
+        <w:rPr>
+          <w:rFonts w:ascii="Helvetica" w:hAnsi="Helvetica" w:cs="Helvetica"/>
+          <w:color w:val="212121"/>
+          <w:sz w:val="18"/>
+          <w:szCs w:val="18"/>
+          <w:shd w:val="clear" w:color="auto" w:fill="FFFFFF"/>
+        </w:rPr>
+        <w:t>&amp;</w:t>
+      </w:r>
+      <w:proofErr w:type="spellStart"/>
+      <w:r>
+        <w:rPr>
+          <w:rFonts w:ascii="Helvetica" w:hAnsi="Helvetica" w:cs="Helvetica"/>
+          <w:color w:val="212121"/>
+          <w:sz w:val="18"/>
+          <w:szCs w:val="18"/>
+          <w:shd w:val="clear" w:color="auto" w:fill="FFFFFF"/>
+        </w:rPr>
+        <w:t>tbm</w:t>
+      </w:r>
+      <w:proofErr w:type="spellEnd"/>
+      <w:r>
+        <w:rPr>
+          <w:rFonts w:ascii="Helvetica" w:hAnsi="Helvetica" w:cs="Helvetica"/>
+          <w:color w:val="212121"/>
+          <w:sz w:val="18"/>
+          <w:szCs w:val="18"/>
+          <w:shd w:val="clear" w:color="auto" w:fill="FFFFFF"/>
+        </w:rPr>
+        <w:t>=</w:t>
+      </w:r>
+      <w:proofErr w:type="spellStart"/>
+      <w:r>
+        <w:rPr>
+          <w:rFonts w:ascii="Helvetica" w:hAnsi="Helvetica" w:cs="Helvetica"/>
+          <w:color w:val="212121"/>
+          <w:sz w:val="18"/>
+          <w:szCs w:val="18"/>
+          <w:shd w:val="clear" w:color="auto" w:fill="FFFFFF"/>
+        </w:rPr>
+        <w:t>isch</w:t>
+      </w:r>
+      <w:proofErr w:type="spellEnd"/>
     </w:p>
     <w:p>
       <w:pPr>
@@ -1446,7 +970,7 @@
         </w:rPr>
         <w:t xml:space="preserve">From the result, in the Original link, you will find value </w:t>
       </w:r>
-      <w:hyperlink r:id="rId11" w:history="1">
+      <w:hyperlink r:id="rId10" w:history="1">
         <w:r>
           <w:rPr>
             <w:rStyle w:val="Hyperlink"/>
@@ -1509,7 +1033,29 @@
           <w:szCs w:val="18"/>
           <w:shd w:val="clear" w:color="auto" w:fill="FFFFFF"/>
         </w:rPr>
-        <w:t>Note: api_key need to be generated and supplied</w:t>
+        <w:t xml:space="preserve">Note: </w:t>
+      </w:r>
+      <w:proofErr w:type="spellStart"/>
+      <w:r>
+        <w:rPr>
+          <w:rFonts w:ascii="Helvetica" w:hAnsi="Helvetica" w:cs="Helvetica"/>
+          <w:color w:val="212121"/>
+          <w:sz w:val="18"/>
+          <w:szCs w:val="18"/>
+          <w:shd w:val="clear" w:color="auto" w:fill="FFFFFF"/>
+        </w:rPr>
+        <w:t>api_key</w:t>
+      </w:r>
+      <w:proofErr w:type="spellEnd"/>
+      <w:r>
+        <w:rPr>
+          <w:rFonts w:ascii="Helvetica" w:hAnsi="Helvetica" w:cs="Helvetica"/>
+          <w:color w:val="212121"/>
+          <w:sz w:val="18"/>
+          <w:szCs w:val="18"/>
+          <w:shd w:val="clear" w:color="auto" w:fill="FFFFFF"/>
+        </w:rPr>
+        <w:t xml:space="preserve"> need to be generated and supplied</w:t>
       </w:r>
     </w:p>
     <w:p>
@@ -1614,6 +1160,111 @@
             <wp:extent cx="5559552" cy="3657600"/>
             <wp:effectExtent l="0" t="0" r="3175" b="0"/>
             <wp:docPr id="8" name="Picture 1"/>
+            <wp:cNvGraphicFramePr>
+              <a:graphicFrameLocks xmlns:a="http://schemas.openxmlformats.org/drawingml/2006/main" noChangeAspect="1"/>
+            </wp:cNvGraphicFramePr>
+            <a:graphic xmlns:a="http://schemas.openxmlformats.org/drawingml/2006/main">
+              <a:graphicData uri="http://schemas.openxmlformats.org/drawingml/2006/picture">
+                <pic:pic xmlns:pic="http://schemas.openxmlformats.org/drawingml/2006/picture">
+                  <pic:nvPicPr>
+                    <pic:cNvPr id="1" name=""/>
+                    <pic:cNvPicPr/>
+                  </pic:nvPicPr>
+                  <pic:blipFill>
+                    <a:blip r:embed="rId11" cstate="print"/>
+                    <a:stretch>
+                      <a:fillRect/>
+                    </a:stretch>
+                  </pic:blipFill>
+                  <pic:spPr>
+                    <a:xfrm>
+                      <a:off x="0" y="0"/>
+                      <a:ext cx="5559552" cy="3657600"/>
+                    </a:xfrm>
+                    <a:prstGeom prst="rect">
+                      <a:avLst/>
+                    </a:prstGeom>
+                  </pic:spPr>
+                </pic:pic>
+              </a:graphicData>
+            </a:graphic>
+          </wp:inline>
+        </w:drawing>
+      </w:r>
+    </w:p>
+    <w:p>
+      <w:pPr>
+        <w:rPr>
+          <w:rFonts w:ascii="Helvetica" w:hAnsi="Helvetica" w:cs="Helvetica"/>
+          <w:color w:val="212121"/>
+          <w:sz w:val="18"/>
+          <w:szCs w:val="18"/>
+          <w:shd w:val="clear" w:color="auto" w:fill="FFFFFF"/>
+        </w:rPr>
+      </w:pPr>
+      <w:r>
+        <w:rPr>
+          <w:rFonts w:ascii="Helvetica" w:hAnsi="Helvetica" w:cs="Helvetica"/>
+          <w:color w:val="212121"/>
+          <w:sz w:val="18"/>
+          <w:szCs w:val="18"/>
+          <w:shd w:val="clear" w:color="auto" w:fill="FFFFFF"/>
+        </w:rPr>
+        <w:t>The Computer Vision API test page is opened</w:t>
+      </w:r>
+    </w:p>
+    <w:p>
+      <w:pPr>
+        <w:rPr>
+          <w:rFonts w:ascii="Helvetica" w:hAnsi="Helvetica" w:cs="Helvetica"/>
+          <w:color w:val="212121"/>
+          <w:sz w:val="18"/>
+          <w:szCs w:val="18"/>
+          <w:shd w:val="clear" w:color="auto" w:fill="FFFFFF"/>
+        </w:rPr>
+      </w:pPr>
+      <w:r>
+        <w:rPr>
+          <w:rFonts w:ascii="Helvetica" w:hAnsi="Helvetica" w:cs="Helvetica"/>
+          <w:color w:val="212121"/>
+          <w:sz w:val="18"/>
+          <w:szCs w:val="18"/>
+          <w:shd w:val="clear" w:color="auto" w:fill="FFFFFF"/>
+        </w:rPr>
+        <w:t>Click Read option on the left navigation</w:t>
+      </w:r>
+    </w:p>
+    <w:p>
+      <w:pPr>
+        <w:rPr>
+          <w:rFonts w:ascii="Helvetica" w:hAnsi="Helvetica" w:cs="Helvetica"/>
+          <w:color w:val="212121"/>
+          <w:sz w:val="18"/>
+          <w:szCs w:val="18"/>
+          <w:shd w:val="clear" w:color="auto" w:fill="FFFFFF"/>
+        </w:rPr>
+      </w:pPr>
+    </w:p>
+    <w:p>
+      <w:pPr>
+        <w:rPr>
+          <w:rFonts w:ascii="Helvetica" w:hAnsi="Helvetica" w:cs="Helvetica"/>
+          <w:color w:val="212121"/>
+          <w:sz w:val="18"/>
+          <w:szCs w:val="18"/>
+          <w:shd w:val="clear" w:color="auto" w:fill="FFFFFF"/>
+        </w:rPr>
+      </w:pPr>
+      <w:r>
+        <w:rPr>
+          <w:noProof/>
+          <w:lang w:val="en-IN" w:eastAsia="en-IN"/>
+        </w:rPr>
+        <w:drawing>
+          <wp:inline distT="0" distB="0" distL="0" distR="0">
+            <wp:extent cx="2924175" cy="5915025"/>
+            <wp:effectExtent l="0" t="0" r="9525" b="9525"/>
+            <wp:docPr id="9" name="Picture 4"/>
             <wp:cNvGraphicFramePr>
               <a:graphicFrameLocks xmlns:a="http://schemas.openxmlformats.org/drawingml/2006/main" noChangeAspect="1"/>
             </wp:cNvGraphicFramePr>
@@ -1633,7 +1284,7 @@
                   <pic:spPr>
                     <a:xfrm>
                       <a:off x="0" y="0"/>
-                      <a:ext cx="5559552" cy="3657600"/>
+                      <a:ext cx="2924175" cy="5915025"/>
                     </a:xfrm>
                     <a:prstGeom prst="rect">
                       <a:avLst/>
@@ -1664,34 +1315,178 @@
           <w:szCs w:val="18"/>
           <w:shd w:val="clear" w:color="auto" w:fill="FFFFFF"/>
         </w:rPr>
-        <w:t>The Computer Vision API test page is opened</w:t>
-      </w:r>
-    </w:p>
-    <w:p>
-      <w:pPr>
-        <w:rPr>
-          <w:rFonts w:ascii="Helvetica" w:hAnsi="Helvetica" w:cs="Helvetica"/>
-          <w:color w:val="212121"/>
-          <w:sz w:val="18"/>
-          <w:szCs w:val="18"/>
-          <w:shd w:val="clear" w:color="auto" w:fill="FFFFFF"/>
-        </w:rPr>
-      </w:pPr>
-      <w:r>
-        <w:rPr>
-          <w:rFonts w:ascii="Helvetica" w:hAnsi="Helvetica" w:cs="Helvetica"/>
-          <w:color w:val="212121"/>
-          <w:sz w:val="18"/>
-          <w:szCs w:val="18"/>
-          <w:shd w:val="clear" w:color="auto" w:fill="FFFFFF"/>
-        </w:rPr>
-        <w:t>Click Read option on the left navigation</w:t>
-      </w:r>
-    </w:p>
-    <w:p>
-      <w:pPr>
-        <w:rPr>
-          <w:rFonts w:ascii="Helvetica" w:hAnsi="Helvetica" w:cs="Helvetica"/>
+        <w:t>Scroll down and click East US</w:t>
+      </w:r>
+    </w:p>
+    <w:p>
+      <w:pPr>
+        <w:rPr>
+          <w:rFonts w:ascii="Helvetica" w:hAnsi="Helvetica" w:cs="Helvetica"/>
+          <w:b/>
+          <w:bCs/>
+          <w:color w:val="212121"/>
+          <w:sz w:val="18"/>
+          <w:szCs w:val="18"/>
+          <w:shd w:val="clear" w:color="auto" w:fill="FFFFFF"/>
+        </w:rPr>
+      </w:pPr>
+      <w:r>
+        <w:rPr>
+          <w:rFonts w:ascii="Helvetica" w:hAnsi="Helvetica" w:cs="Helvetica"/>
+          <w:color w:val="212121"/>
+          <w:sz w:val="18"/>
+          <w:szCs w:val="18"/>
+          <w:shd w:val="clear" w:color="auto" w:fill="FFFFFF"/>
+        </w:rPr>
+        <w:t xml:space="preserve">Enter Resource name as </w:t>
+      </w:r>
+      <w:r>
+        <w:rPr>
+          <w:rFonts w:ascii="Helvetica" w:hAnsi="Helvetica" w:cs="Helvetica"/>
+          <w:b/>
+          <w:bCs/>
+          <w:color w:val="212121"/>
+          <w:sz w:val="18"/>
+          <w:szCs w:val="18"/>
+          <w:shd w:val="clear" w:color="auto" w:fill="FFFFFF"/>
+        </w:rPr>
+        <w:t>seagulls</w:t>
+      </w:r>
+    </w:p>
+    <w:p>
+      <w:pPr>
+        <w:rPr>
+          <w:rFonts w:ascii="Helvetica" w:hAnsi="Helvetica" w:cs="Helvetica"/>
+          <w:b/>
+          <w:bCs/>
+          <w:color w:val="212121"/>
+          <w:sz w:val="18"/>
+          <w:szCs w:val="18"/>
+          <w:shd w:val="clear" w:color="auto" w:fill="FFFFFF"/>
+        </w:rPr>
+      </w:pPr>
+      <w:r>
+        <w:rPr>
+          <w:rFonts w:ascii="Helvetica" w:hAnsi="Helvetica" w:cs="Helvetica"/>
+          <w:color w:val="212121"/>
+          <w:sz w:val="18"/>
+          <w:szCs w:val="18"/>
+          <w:shd w:val="clear" w:color="auto" w:fill="FFFFFF"/>
+        </w:rPr>
+        <w:t xml:space="preserve">Enter </w:t>
+      </w:r>
+      <w:proofErr w:type="spellStart"/>
+      <w:r>
+        <w:rPr>
+          <w:rFonts w:ascii="Helvetica" w:hAnsi="Helvetica" w:cs="Helvetica"/>
+          <w:color w:val="212121"/>
+          <w:sz w:val="18"/>
+          <w:szCs w:val="18"/>
+          <w:shd w:val="clear" w:color="auto" w:fill="FFFFFF"/>
+        </w:rPr>
+        <w:t>ocim</w:t>
+      </w:r>
+      <w:proofErr w:type="spellEnd"/>
+      <w:r>
+        <w:rPr>
+          <w:rFonts w:ascii="Helvetica" w:hAnsi="Helvetica" w:cs="Helvetica"/>
+          <w:color w:val="212121"/>
+          <w:sz w:val="18"/>
+          <w:szCs w:val="18"/>
+          <w:shd w:val="clear" w:color="auto" w:fill="FFFFFF"/>
+        </w:rPr>
+        <w:t xml:space="preserve"> subscription key as</w:t>
+      </w:r>
+      <w:r>
+        <w:rPr>
+          <w:rFonts w:ascii="Helvetica" w:hAnsi="Helvetica" w:cs="Helvetica"/>
+          <w:b/>
+          <w:bCs/>
+          <w:color w:val="212121"/>
+          <w:sz w:val="18"/>
+          <w:szCs w:val="18"/>
+          <w:shd w:val="clear" w:color="auto" w:fill="FFFFFF"/>
+        </w:rPr>
+        <w:t xml:space="preserve"> </w:t>
+      </w:r>
+      <w:r>
+        <w:rPr>
+          <w:rFonts w:ascii="Helvetica" w:hAnsi="Helvetica" w:cs="Helvetica"/>
+          <w:b/>
+          <w:bCs/>
+          <w:color w:val="212121"/>
+          <w:sz w:val="18"/>
+          <w:szCs w:val="18"/>
+          <w:shd w:val="clear" w:color="auto" w:fill="FFFFFF"/>
+        </w:rPr>
+        <w:t>{placeholder for key}</w:t>
+      </w:r>
+    </w:p>
+    <w:p>
+      <w:pPr>
+        <w:rPr>
+          <w:rFonts w:ascii="Helvetica" w:hAnsi="Helvetica" w:cs="Helvetica"/>
+          <w:b/>
+          <w:bCs/>
+          <w:color w:val="212121"/>
+          <w:sz w:val="18"/>
+          <w:szCs w:val="18"/>
+          <w:shd w:val="clear" w:color="auto" w:fill="FFFFFF"/>
+        </w:rPr>
+      </w:pPr>
+      <w:r>
+        <w:rPr>
+          <w:rFonts w:ascii="Helvetica" w:hAnsi="Helvetica" w:cs="Helvetica"/>
+          <w:color w:val="212121"/>
+          <w:sz w:val="18"/>
+          <w:szCs w:val="18"/>
+          <w:shd w:val="clear" w:color="auto" w:fill="FFFFFF"/>
+        </w:rPr>
+        <w:t xml:space="preserve">For Request Body, enter </w:t>
+      </w:r>
+      <w:r>
+        <w:rPr>
+          <w:rFonts w:ascii="Helvetica" w:hAnsi="Helvetica" w:cs="Helvetica"/>
+          <w:b/>
+          <w:bCs/>
+          <w:color w:val="212121"/>
+          <w:sz w:val="18"/>
+          <w:szCs w:val="18"/>
+          <w:shd w:val="clear" w:color="auto" w:fill="FFFFFF"/>
+        </w:rPr>
+        <w:t>{“url”:”</w:t>
+      </w:r>
+      <w:hyperlink r:id="rId13" w:history="1">
+        <w:r>
+          <w:rPr>
+            <w:rStyle w:val="Hyperlink"/>
+            <w:rFonts w:ascii="Helvetica" w:hAnsi="Helvetica" w:cs="Helvetica"/>
+            <w:sz w:val="18"/>
+            <w:szCs w:val="18"/>
+            <w:shd w:val="clear" w:color="auto" w:fill="FFFFFF"/>
+          </w:rPr>
+          <w:t>https://www.bullardeng.com/upload/images/blog/nmsdc_certificate_-_blog.jpg</w:t>
+        </w:r>
+      </w:hyperlink>
+      <w:r>
+        <w:rPr>
+          <w:rFonts w:ascii="Helvetica" w:hAnsi="Helvetica" w:cs="Helvetica"/>
+          <w:b/>
+          <w:bCs/>
+          <w:color w:val="212121"/>
+          <w:sz w:val="18"/>
+          <w:szCs w:val="18"/>
+          <w:shd w:val="clear" w:color="auto" w:fill="FFFFFF"/>
+        </w:rPr>
+        <w:t>”}</w:t>
+      </w:r>
+    </w:p>
+    <w:p>
+      <w:pPr>
+        <w:rPr>
+          <w:rFonts w:ascii="Helvetica" w:hAnsi="Helvetica" w:cs="Helvetica"/>
+          <w:b/>
+          <w:bCs/>
           <w:color w:val="212121"/>
           <w:sz w:val="18"/>
           <w:szCs w:val="18"/>
@@ -1717,9 +1512,9 @@
         <w:lastRenderedPageBreak/>
         <w:drawing>
           <wp:inline distT="0" distB="0" distL="0" distR="0">
-            <wp:extent cx="2924175" cy="5915025"/>
-            <wp:effectExtent l="0" t="0" r="9525" b="9525"/>
-            <wp:docPr id="9" name="Picture 4"/>
+            <wp:extent cx="5943600" cy="4689475"/>
+            <wp:effectExtent l="0" t="0" r="0" b="0"/>
+            <wp:docPr id="10" name="Picture 2"/>
             <wp:cNvGraphicFramePr>
               <a:graphicFrameLocks xmlns:a="http://schemas.openxmlformats.org/drawingml/2006/main" noChangeAspect="1"/>
             </wp:cNvGraphicFramePr>
@@ -1731,7 +1526,7 @@
                     <pic:cNvPicPr/>
                   </pic:nvPicPr>
                   <pic:blipFill>
-                    <a:blip r:embed="rId13" cstate="print"/>
+                    <a:blip r:embed="rId14" cstate="print"/>
                     <a:stretch>
                       <a:fillRect/>
                     </a:stretch>
@@ -1739,7 +1534,7 @@
                   <pic:spPr>
                     <a:xfrm>
                       <a:off x="0" y="0"/>
-                      <a:ext cx="2924175" cy="5915025"/>
+                      <a:ext cx="5943600" cy="4689475"/>
                     </a:xfrm>
                     <a:prstGeom prst="rect">
                       <a:avLst/>
@@ -1762,15 +1557,109 @@
           <w:shd w:val="clear" w:color="auto" w:fill="FFFFFF"/>
         </w:rPr>
       </w:pPr>
-      <w:r>
-        <w:rPr>
-          <w:rFonts w:ascii="Helvetica" w:hAnsi="Helvetica" w:cs="Helvetica"/>
-          <w:color w:val="212121"/>
-          <w:sz w:val="18"/>
-          <w:szCs w:val="18"/>
-          <w:shd w:val="clear" w:color="auto" w:fill="FFFFFF"/>
-        </w:rPr>
-        <w:t>Scroll down and click East US</w:t>
+    </w:p>
+    <w:p>
+      <w:pPr>
+        <w:rPr>
+          <w:rFonts w:ascii="Helvetica" w:hAnsi="Helvetica" w:cs="Helvetica"/>
+          <w:color w:val="212121"/>
+          <w:sz w:val="18"/>
+          <w:szCs w:val="18"/>
+          <w:shd w:val="clear" w:color="auto" w:fill="FFFFFF"/>
+        </w:rPr>
+      </w:pPr>
+      <w:r>
+        <w:rPr>
+          <w:rFonts w:ascii="Helvetica" w:hAnsi="Helvetica" w:cs="Helvetica"/>
+          <w:color w:val="212121"/>
+          <w:sz w:val="18"/>
+          <w:szCs w:val="18"/>
+          <w:shd w:val="clear" w:color="auto" w:fill="FFFFFF"/>
+        </w:rPr>
+        <w:t>Click Send in the Computer Vision API test page. This completes the read request and Azure runs this request asynchronously.</w:t>
+      </w:r>
+    </w:p>
+    <w:p>
+      <w:pPr>
+        <w:rPr>
+          <w:rFonts w:ascii="Helvetica" w:hAnsi="Helvetica" w:cs="Helvetica"/>
+          <w:color w:val="212121"/>
+          <w:sz w:val="18"/>
+          <w:szCs w:val="18"/>
+          <w:shd w:val="clear" w:color="auto" w:fill="FFFFFF"/>
+        </w:rPr>
+      </w:pPr>
+      <w:r>
+        <w:rPr>
+          <w:rFonts w:ascii="Helvetica" w:hAnsi="Helvetica" w:cs="Helvetica"/>
+          <w:color w:val="212121"/>
+          <w:sz w:val="18"/>
+          <w:szCs w:val="18"/>
+          <w:shd w:val="clear" w:color="auto" w:fill="FFFFFF"/>
+        </w:rPr>
+        <w:t xml:space="preserve">In the response, you will get a value for </w:t>
+      </w:r>
+      <w:r>
+        <w:rPr>
+          <w:rFonts w:ascii="Helvetica" w:hAnsi="Helvetica" w:cs="Helvetica"/>
+          <w:color w:val="212121"/>
+          <w:sz w:val="18"/>
+          <w:szCs w:val="18"/>
+          <w:shd w:val="clear" w:color="auto" w:fill="FFFFFF"/>
+        </w:rPr>
+        <w:t>Operation-Location</w:t>
+      </w:r>
+      <w:r>
+        <w:rPr>
+          <w:rFonts w:ascii="Helvetica" w:hAnsi="Helvetica" w:cs="Helvetica"/>
+          <w:color w:val="212121"/>
+          <w:sz w:val="18"/>
+          <w:szCs w:val="18"/>
+          <w:shd w:val="clear" w:color="auto" w:fill="FFFFFF"/>
+        </w:rPr>
+        <w:t xml:space="preserve">. Copy that value in a notepad. This will be needed to get the OCR text. </w:t>
+      </w:r>
+    </w:p>
+    <w:p>
+      <w:pPr>
+        <w:rPr>
+          <w:rFonts w:ascii="Helvetica" w:hAnsi="Helvetica" w:cs="Helvetica"/>
+          <w:color w:val="212121"/>
+          <w:sz w:val="18"/>
+          <w:szCs w:val="18"/>
+          <w:shd w:val="clear" w:color="auto" w:fill="FFFFFF"/>
+        </w:rPr>
+      </w:pPr>
+      <w:r>
+        <w:rPr>
+          <w:rFonts w:ascii="Helvetica" w:hAnsi="Helvetica" w:cs="Helvetica"/>
+          <w:color w:val="212121"/>
+          <w:sz w:val="18"/>
+          <w:szCs w:val="18"/>
+          <w:shd w:val="clear" w:color="auto" w:fill="FFFFFF"/>
+        </w:rPr>
+        <w:t>Now click “Get Read Result” link on the left menu</w:t>
+      </w:r>
+    </w:p>
+    <w:p>
+      <w:pPr>
+        <w:rPr>
+          <w:rFonts w:ascii="Helvetica" w:hAnsi="Helvetica" w:cs="Helvetica"/>
+          <w:color w:val="212121"/>
+          <w:sz w:val="18"/>
+          <w:szCs w:val="18"/>
+          <w:shd w:val="clear" w:color="auto" w:fill="FFFFFF"/>
+        </w:rPr>
+      </w:pPr>
+      <w:r>
+        <w:rPr>
+          <w:rFonts w:ascii="Helvetica" w:hAnsi="Helvetica" w:cs="Helvetica"/>
+          <w:color w:val="212121"/>
+          <w:sz w:val="18"/>
+          <w:szCs w:val="18"/>
+          <w:shd w:val="clear" w:color="auto" w:fill="FFFFFF"/>
+        </w:rPr>
+        <w:t>Scroll and click “Open API Testing console” button</w:t>
       </w:r>
     </w:p>
     <w:p>
@@ -1793,7 +1682,7 @@
           <w:szCs w:val="18"/>
           <w:shd w:val="clear" w:color="auto" w:fill="FFFFFF"/>
         </w:rPr>
-        <w:t xml:space="preserve">Enter Resource name as </w:t>
+        <w:t xml:space="preserve">Enter wildcard segment value </w:t>
       </w:r>
       <w:r>
         <w:rPr>
@@ -1812,6 +1701,49 @@
       <w:pPr>
         <w:rPr>
           <w:rFonts w:ascii="Helvetica" w:hAnsi="Helvetica" w:cs="Helvetica"/>
+          <w:color w:val="212121"/>
+          <w:sz w:val="18"/>
+          <w:szCs w:val="18"/>
+          <w:shd w:val="clear" w:color="auto" w:fill="FFFFFF"/>
+        </w:rPr>
+      </w:pPr>
+      <w:r>
+        <w:rPr>
+          <w:rFonts w:ascii="Helvetica" w:hAnsi="Helvetica" w:cs="Helvetica"/>
+          <w:color w:val="212121"/>
+          <w:sz w:val="18"/>
+          <w:szCs w:val="18"/>
+          <w:shd w:val="clear" w:color="auto" w:fill="FFFFFF"/>
+        </w:rPr>
+        <w:t xml:space="preserve">Enter </w:t>
+      </w:r>
+      <w:proofErr w:type="spellStart"/>
+      <w:r>
+        <w:rPr>
+          <w:rFonts w:ascii="Helvetica" w:hAnsi="Helvetica" w:cs="Helvetica"/>
+          <w:color w:val="212121"/>
+          <w:sz w:val="18"/>
+          <w:szCs w:val="18"/>
+          <w:shd w:val="clear" w:color="auto" w:fill="FFFFFF"/>
+        </w:rPr>
+        <w:t>operationId</w:t>
+      </w:r>
+      <w:proofErr w:type="spellEnd"/>
+      <w:r>
+        <w:rPr>
+          <w:rFonts w:ascii="Helvetica" w:hAnsi="Helvetica" w:cs="Helvetica"/>
+          <w:color w:val="212121"/>
+          <w:sz w:val="18"/>
+          <w:szCs w:val="18"/>
+          <w:shd w:val="clear" w:color="auto" w:fill="FFFFFF"/>
+        </w:rPr>
+        <w:t xml:space="preserve"> value – this you would have got from the response of previous read – Operation-Location value</w:t>
+      </w:r>
+    </w:p>
+    <w:p>
+      <w:pPr>
+        <w:rPr>
+          <w:rFonts w:ascii="Helvetica" w:hAnsi="Helvetica" w:cs="Helvetica"/>
           <w:b/>
           <w:bCs/>
           <w:color w:val="212121"/>
@@ -1828,7 +1760,29 @@
           <w:szCs w:val="18"/>
           <w:shd w:val="clear" w:color="auto" w:fill="FFFFFF"/>
         </w:rPr>
-        <w:t>Enter ocim subscription key as</w:t>
+        <w:t xml:space="preserve">Enter </w:t>
+      </w:r>
+      <w:proofErr w:type="spellStart"/>
+      <w:r>
+        <w:rPr>
+          <w:rFonts w:ascii="Helvetica" w:hAnsi="Helvetica" w:cs="Helvetica"/>
+          <w:color w:val="212121"/>
+          <w:sz w:val="18"/>
+          <w:szCs w:val="18"/>
+          <w:shd w:val="clear" w:color="auto" w:fill="FFFFFF"/>
+        </w:rPr>
+        <w:t>Ocp</w:t>
+      </w:r>
+      <w:proofErr w:type="spellEnd"/>
+      <w:r>
+        <w:rPr>
+          <w:rFonts w:ascii="Helvetica" w:hAnsi="Helvetica" w:cs="Helvetica"/>
+          <w:color w:val="212121"/>
+          <w:sz w:val="18"/>
+          <w:szCs w:val="18"/>
+          <w:shd w:val="clear" w:color="auto" w:fill="FFFFFF"/>
+        </w:rPr>
+        <w:t xml:space="preserve">-API subscription key </w:t>
       </w:r>
       <w:r>
         <w:rPr>
@@ -1840,78 +1794,7 @@
           <w:szCs w:val="18"/>
           <w:shd w:val="clear" w:color="auto" w:fill="FFFFFF"/>
         </w:rPr>
-        <w:t xml:space="preserve"> </w:t>
-      </w:r>
-      <w:r>
-        <w:rPr>
-          <w:rFonts w:ascii="Helvetica" w:hAnsi="Helvetica" w:cs="Helvetica"/>
-          <w:b/>
-          <w:bCs/>
-          <w:color w:val="212121"/>
-          <w:sz w:val="18"/>
-          <w:szCs w:val="18"/>
-          <w:shd w:val="clear" w:color="auto" w:fill="FFFFFF"/>
-        </w:rPr>
         <w:t>{placeholder for key}</w:t>
-      </w:r>
-    </w:p>
-    <w:p>
-      <w:pPr>
-        <w:rPr>
-          <w:rFonts w:ascii="Helvetica" w:hAnsi="Helvetica" w:cs="Helvetica"/>
-          <w:b/>
-          <w:bCs/>
-          <w:color w:val="212121"/>
-          <w:sz w:val="18"/>
-          <w:szCs w:val="18"/>
-          <w:shd w:val="clear" w:color="auto" w:fill="FFFFFF"/>
-        </w:rPr>
-      </w:pPr>
-      <w:r>
-        <w:rPr>
-          <w:rFonts w:ascii="Helvetica" w:hAnsi="Helvetica" w:cs="Helvetica"/>
-          <w:color w:val="212121"/>
-          <w:sz w:val="18"/>
-          <w:szCs w:val="18"/>
-          <w:shd w:val="clear" w:color="auto" w:fill="FFFFFF"/>
-        </w:rPr>
-        <w:t xml:space="preserve">For Request Body, enter </w:t>
-      </w:r>
-      <w:r>
-        <w:rPr>
-          <w:rFonts w:ascii="Helvetica" w:hAnsi="Helvetica" w:cs="Helvetica"/>
-          <w:b/>
-          <w:bCs/>
-          <w:color w:val="212121"/>
-          <w:sz w:val="18"/>
-          <w:szCs w:val="18"/>
-          <w:shd w:val="clear" w:color="auto" w:fill="FFFFFF"/>
-        </w:rPr>
-        <w:t>{“url”:”</w:t>
-      </w:r>
-      <w:hyperlink r:id="rId14" w:history="1">
-        <w:r>
-          <w:rPr>
-            <w:rStyle w:val="Hyperlink"/>
-            <w:rFonts w:ascii="Helvetica" w:hAnsi="Helvetica" w:cs="Helvetica"/>
-            <w:sz w:val="18"/>
-            <w:szCs w:val="18"/>
-            <w:shd w:val="clear" w:color="auto" w:fill="FFFFFF"/>
-          </w:rPr>
-          <w:t>https://www.bullardeng.com/upload/images/blog/nmsdc_certificate_-_blog.jpg</w:t>
-        </w:r>
-      </w:hyperlink>
-      <w:r>
-        <w:rPr>
-          <w:rFonts w:ascii="Helvetica" w:hAnsi="Helvetica" w:cs="Helvetica"/>
-          <w:b/>
-          <w:bCs/>
-          <w:color w:val="212121"/>
-          <w:sz w:val="18"/>
-          <w:szCs w:val="18"/>
-          <w:shd w:val="clear" w:color="auto" w:fill="FFFFFF"/>
-        </w:rPr>
-        <w:t>”}</w:t>
       </w:r>
     </w:p>
     <w:p>
@@ -1945,9 +1828,9 @@
         <w:lastRenderedPageBreak/>
         <w:drawing>
           <wp:inline distT="0" distB="0" distL="0" distR="0">
-            <wp:extent cx="5943600" cy="4689475"/>
-            <wp:effectExtent l="0" t="0" r="0" b="0"/>
-            <wp:docPr id="10" name="Picture 2"/>
+            <wp:extent cx="5943600" cy="4414520"/>
+            <wp:effectExtent l="0" t="0" r="0" b="5080"/>
+            <wp:docPr id="11" name="Picture 3"/>
             <wp:cNvGraphicFramePr>
               <a:graphicFrameLocks xmlns:a="http://schemas.openxmlformats.org/drawingml/2006/main" noChangeAspect="1"/>
             </wp:cNvGraphicFramePr>
@@ -1967,7 +1850,7 @@
                   <pic:spPr>
                     <a:xfrm>
                       <a:off x="0" y="0"/>
-                      <a:ext cx="5943600" cy="4689475"/>
+                      <a:ext cx="5943600" cy="4414520"/>
                     </a:xfrm>
                     <a:prstGeom prst="rect">
                       <a:avLst/>
@@ -2009,217 +1892,1639 @@
           <w:szCs w:val="18"/>
           <w:shd w:val="clear" w:color="auto" w:fill="FFFFFF"/>
         </w:rPr>
-        <w:t>Click Send in the Computer Vision API test page. This completes the read request and Azure runs this request asynchronously.</w:t>
-      </w:r>
-    </w:p>
-    <w:p>
-      <w:pPr>
-        <w:rPr>
-          <w:rFonts w:ascii="Helvetica" w:hAnsi="Helvetica" w:cs="Helvetica"/>
-          <w:color w:val="212121"/>
-          <w:sz w:val="18"/>
-          <w:szCs w:val="18"/>
-          <w:shd w:val="clear" w:color="auto" w:fill="FFFFFF"/>
-        </w:rPr>
-      </w:pPr>
-      <w:r>
-        <w:rPr>
-          <w:rFonts w:ascii="Helvetica" w:hAnsi="Helvetica" w:cs="Helvetica"/>
-          <w:color w:val="212121"/>
-          <w:sz w:val="18"/>
-          <w:szCs w:val="18"/>
-          <w:shd w:val="clear" w:color="auto" w:fill="FFFFFF"/>
-        </w:rPr>
-        <w:t xml:space="preserve">In the response, you will get a value for </w:t>
-      </w:r>
-      <w:r>
-        <w:rPr>
-          <w:rFonts w:ascii="Helvetica" w:hAnsi="Helvetica" w:cs="Helvetica"/>
-          <w:color w:val="212121"/>
-          <w:sz w:val="18"/>
-          <w:szCs w:val="18"/>
-          <w:shd w:val="clear" w:color="auto" w:fill="FFFFFF"/>
-        </w:rPr>
-        <w:t>Operation-Location</w:t>
-      </w:r>
-      <w:r>
-        <w:rPr>
-          <w:rFonts w:ascii="Helvetica" w:hAnsi="Helvetica" w:cs="Helvetica"/>
-          <w:color w:val="212121"/>
-          <w:sz w:val="18"/>
-          <w:szCs w:val="18"/>
-          <w:shd w:val="clear" w:color="auto" w:fill="FFFFFF"/>
-        </w:rPr>
-        <w:t xml:space="preserve">. Copy that value in a notepad. This will be needed to get the OCR text. </w:t>
-      </w:r>
-    </w:p>
-    <w:p>
-      <w:pPr>
-        <w:rPr>
-          <w:rFonts w:ascii="Helvetica" w:hAnsi="Helvetica" w:cs="Helvetica"/>
-          <w:color w:val="212121"/>
-          <w:sz w:val="18"/>
-          <w:szCs w:val="18"/>
-          <w:shd w:val="clear" w:color="auto" w:fill="FFFFFF"/>
-        </w:rPr>
-      </w:pPr>
-      <w:r>
-        <w:rPr>
-          <w:rFonts w:ascii="Helvetica" w:hAnsi="Helvetica" w:cs="Helvetica"/>
-          <w:color w:val="212121"/>
-          <w:sz w:val="18"/>
-          <w:szCs w:val="18"/>
-          <w:shd w:val="clear" w:color="auto" w:fill="FFFFFF"/>
-        </w:rPr>
-        <w:t>Now click “Get Read Result” link on the left menu</w:t>
-      </w:r>
-    </w:p>
-    <w:p>
-      <w:pPr>
-        <w:rPr>
-          <w:rFonts w:ascii="Helvetica" w:hAnsi="Helvetica" w:cs="Helvetica"/>
-          <w:color w:val="212121"/>
-          <w:sz w:val="18"/>
-          <w:szCs w:val="18"/>
-          <w:shd w:val="clear" w:color="auto" w:fill="FFFFFF"/>
-        </w:rPr>
-      </w:pPr>
-      <w:r>
-        <w:rPr>
-          <w:rFonts w:ascii="Helvetica" w:hAnsi="Helvetica" w:cs="Helvetica"/>
-          <w:color w:val="212121"/>
-          <w:sz w:val="18"/>
-          <w:szCs w:val="18"/>
-          <w:shd w:val="clear" w:color="auto" w:fill="FFFFFF"/>
-        </w:rPr>
-        <w:t>Scroll and click “Open API Testing console” button</w:t>
-      </w:r>
-    </w:p>
-    <w:p>
-      <w:pPr>
-        <w:rPr>
-          <w:rFonts w:ascii="Helvetica" w:hAnsi="Helvetica" w:cs="Helvetica"/>
+        <w:t>Click Send.</w:t>
+      </w:r>
+    </w:p>
+    <w:p>
+      <w:pPr>
+        <w:rPr>
+          <w:rFonts w:ascii="Helvetica" w:hAnsi="Helvetica" w:cs="Helvetica"/>
+          <w:color w:val="212121"/>
+          <w:sz w:val="18"/>
+          <w:szCs w:val="18"/>
+          <w:shd w:val="clear" w:color="auto" w:fill="FFFFFF"/>
+        </w:rPr>
+      </w:pPr>
+      <w:r>
+        <w:rPr>
+          <w:rFonts w:ascii="Helvetica" w:hAnsi="Helvetica" w:cs="Helvetica"/>
+          <w:color w:val="212121"/>
+          <w:sz w:val="18"/>
+          <w:szCs w:val="18"/>
+          <w:shd w:val="clear" w:color="auto" w:fill="FFFFFF"/>
+        </w:rPr>
+        <w:t xml:space="preserve">In the </w:t>
+      </w:r>
+      <w:proofErr w:type="spellStart"/>
+      <w:r>
+        <w:rPr>
+          <w:rFonts w:ascii="Helvetica" w:hAnsi="Helvetica" w:cs="Helvetica"/>
+          <w:color w:val="212121"/>
+          <w:sz w:val="18"/>
+          <w:szCs w:val="18"/>
+          <w:shd w:val="clear" w:color="auto" w:fill="FFFFFF"/>
+        </w:rPr>
+        <w:t>json</w:t>
+      </w:r>
+      <w:proofErr w:type="spellEnd"/>
+      <w:r>
+        <w:rPr>
+          <w:rFonts w:ascii="Helvetica" w:hAnsi="Helvetica" w:cs="Helvetica"/>
+          <w:color w:val="212121"/>
+          <w:sz w:val="18"/>
+          <w:szCs w:val="18"/>
+          <w:shd w:val="clear" w:color="auto" w:fill="FFFFFF"/>
+        </w:rPr>
+        <w:t xml:space="preserve"> response, scroll and show the values for field “text”. The values correspond to the text extracted from the certificate. We can see the company name – Bullard Company, NMSDC, and also the certification text.</w:t>
+      </w:r>
+    </w:p>
+    <w:p>
+      <w:pPr>
+        <w:rPr>
+          <w:rFonts w:ascii="Helvetica" w:hAnsi="Helvetica" w:cs="Helvetica"/>
+          <w:color w:val="212121"/>
+          <w:sz w:val="18"/>
+          <w:szCs w:val="18"/>
+          <w:shd w:val="clear" w:color="auto" w:fill="FFFFFF"/>
+        </w:rPr>
+      </w:pPr>
+    </w:p>
+    <w:p>
+      <w:pPr>
+        <w:rPr>
+          <w:rFonts w:ascii="Helvetica" w:hAnsi="Helvetica" w:cs="Helvetica"/>
+          <w:color w:val="212121"/>
+          <w:sz w:val="18"/>
+          <w:szCs w:val="18"/>
+          <w:shd w:val="clear" w:color="auto" w:fill="FFFFFF"/>
+        </w:rPr>
+      </w:pPr>
+      <w:r>
+        <w:rPr>
+          <w:rFonts w:ascii="Helvetica" w:hAnsi="Helvetica" w:cs="Helvetica"/>
+          <w:color w:val="212121"/>
+          <w:sz w:val="18"/>
+          <w:szCs w:val="18"/>
+          <w:shd w:val="clear" w:color="auto" w:fill="FFFFFF"/>
+        </w:rPr>
+        <w:t>This completes the API and we can demonstrate that using the certificate, we can identify that a business is Minority and Women owned business.</w:t>
+      </w:r>
+    </w:p>
+    <w:p>
+      <w:pPr>
+        <w:rPr>
+          <w:rFonts w:ascii="Helvetica" w:hAnsi="Helvetica" w:cs="Helvetica"/>
+          <w:color w:val="212121"/>
+          <w:sz w:val="18"/>
+          <w:szCs w:val="18"/>
+          <w:shd w:val="clear" w:color="auto" w:fill="FFFFFF"/>
+        </w:rPr>
+      </w:pPr>
+    </w:p>
+    <w:p>
+      <w:pPr>
+        <w:rPr>
+          <w:rFonts w:ascii="Helvetica" w:hAnsi="Helvetica" w:cs="Helvetica"/>
+          <w:color w:val="212121"/>
+          <w:sz w:val="18"/>
+          <w:szCs w:val="18"/>
+          <w:shd w:val="clear" w:color="auto" w:fill="FFFFFF"/>
+        </w:rPr>
+      </w:pPr>
+      <w:r>
+        <w:rPr>
+          <w:rFonts w:ascii="Helvetica" w:hAnsi="Helvetica" w:cs="Helvetica"/>
+          <w:color w:val="212121"/>
+          <w:sz w:val="18"/>
+          <w:szCs w:val="18"/>
+          <w:shd w:val="clear" w:color="auto" w:fill="FFFFFF"/>
+        </w:rPr>
+        <w:br w:type="page"/>
+      </w:r>
+    </w:p>
+    <w:p>
+      <w:pPr>
+        <w:rPr>
+          <w:rFonts w:ascii="Helvetica" w:hAnsi="Helvetica" w:cs="Helvetica"/>
+          <w:color w:val="212121"/>
+          <w:sz w:val="18"/>
+          <w:szCs w:val="18"/>
+          <w:shd w:val="clear" w:color="auto" w:fill="FFFFFF"/>
+        </w:rPr>
+      </w:pPr>
+      <w:r>
+        <w:rPr>
+          <w:rFonts w:ascii="Helvetica" w:hAnsi="Helvetica" w:cs="Helvetica"/>
+          <w:color w:val="212121"/>
+          <w:sz w:val="18"/>
+          <w:szCs w:val="18"/>
+          <w:shd w:val="clear" w:color="auto" w:fill="FFFFFF"/>
+        </w:rPr>
+        <w:lastRenderedPageBreak/>
+        <w:t>Input data 2: Company Agile Fabrics</w:t>
+      </w:r>
+    </w:p>
+    <w:p>
+      <w:pPr>
+        <w:rPr>
+          <w:rFonts w:ascii="Helvetica" w:hAnsi="Helvetica" w:cs="Helvetica"/>
+          <w:color w:val="212121"/>
+          <w:sz w:val="18"/>
+          <w:szCs w:val="18"/>
+          <w:shd w:val="clear" w:color="auto" w:fill="FFFFFF"/>
+        </w:rPr>
+      </w:pPr>
+    </w:p>
+    <w:p>
+      <w:r>
+        <w:t>Open Postman</w:t>
+      </w:r>
+    </w:p>
+    <w:p>
+      <w:pPr>
+        <w:pStyle w:val="ListParagraph"/>
+        <w:numPr>
+          <w:ilvl w:val="0"/>
+          <w:numId w:val="4"/>
+        </w:numPr>
+        <w:spacing w:after="0" w:line="240" w:lineRule="auto"/>
+      </w:pPr>
+      <w:r>
+        <w:t xml:space="preserve">Execute a GET request on </w:t>
+      </w:r>
+      <w:proofErr w:type="spellStart"/>
+      <w:r>
+        <w:t>serpapi</w:t>
+      </w:r>
+      <w:proofErr w:type="spellEnd"/>
+    </w:p>
+    <w:p>
+      <w:pPr>
+        <w:rPr>
+          <w:rFonts w:ascii="Helvetica" w:hAnsi="Helvetica" w:cs="Helvetica"/>
+          <w:color w:val="212121"/>
+          <w:sz w:val="18"/>
+          <w:szCs w:val="18"/>
+          <w:shd w:val="clear" w:color="auto" w:fill="FFFFFF"/>
+        </w:rPr>
+      </w:pPr>
+    </w:p>
+    <w:p>
+      <w:pPr>
+        <w:rPr>
+          <w:rFonts w:ascii="Helvetica" w:hAnsi="Helvetica" w:cs="Helvetica"/>
+          <w:color w:val="212121"/>
+          <w:sz w:val="18"/>
+          <w:szCs w:val="18"/>
+          <w:shd w:val="clear" w:color="auto" w:fill="FFFFFF"/>
+        </w:rPr>
+      </w:pPr>
+      <w:r>
+        <w:rPr>
+          <w:rFonts w:ascii="Helvetica" w:hAnsi="Helvetica" w:cs="Helvetica"/>
+          <w:color w:val="212121"/>
+          <w:sz w:val="18"/>
+          <w:szCs w:val="18"/>
+          <w:shd w:val="clear" w:color="auto" w:fill="FFFFFF"/>
+        </w:rPr>
+        <w:t xml:space="preserve">https://serpapi.com/search.json?q=LGBTBE Certified Agile </w:t>
+      </w:r>
+      <w:proofErr w:type="spellStart"/>
+      <w:r>
+        <w:rPr>
+          <w:rFonts w:ascii="Helvetica" w:hAnsi="Helvetica" w:cs="Helvetica"/>
+          <w:color w:val="212121"/>
+          <w:sz w:val="18"/>
+          <w:szCs w:val="18"/>
+          <w:shd w:val="clear" w:color="auto" w:fill="FFFFFF"/>
+        </w:rPr>
+        <w:t>Fabrics&amp;location</w:t>
+      </w:r>
+      <w:proofErr w:type="spellEnd"/>
+      <w:r>
+        <w:rPr>
+          <w:rFonts w:ascii="Helvetica" w:hAnsi="Helvetica" w:cs="Helvetica"/>
+          <w:color w:val="212121"/>
+          <w:sz w:val="18"/>
+          <w:szCs w:val="18"/>
+          <w:shd w:val="clear" w:color="auto" w:fill="FFFFFF"/>
+        </w:rPr>
+        <w:t xml:space="preserve">=United </w:t>
+      </w:r>
+      <w:proofErr w:type="spellStart"/>
+      <w:r>
+        <w:rPr>
+          <w:rFonts w:ascii="Helvetica" w:hAnsi="Helvetica" w:cs="Helvetica"/>
+          <w:color w:val="212121"/>
+          <w:sz w:val="18"/>
+          <w:szCs w:val="18"/>
+          <w:shd w:val="clear" w:color="auto" w:fill="FFFFFF"/>
+        </w:rPr>
+        <w:t>States&amp;hl</w:t>
+      </w:r>
+      <w:proofErr w:type="spellEnd"/>
+      <w:r>
+        <w:rPr>
+          <w:rFonts w:ascii="Helvetica" w:hAnsi="Helvetica" w:cs="Helvetica"/>
+          <w:color w:val="212121"/>
+          <w:sz w:val="18"/>
+          <w:szCs w:val="18"/>
+          <w:shd w:val="clear" w:color="auto" w:fill="FFFFFF"/>
+        </w:rPr>
+        <w:t>=</w:t>
+      </w:r>
+      <w:proofErr w:type="spellStart"/>
+      <w:r>
+        <w:rPr>
+          <w:rFonts w:ascii="Helvetica" w:hAnsi="Helvetica" w:cs="Helvetica"/>
+          <w:color w:val="212121"/>
+          <w:sz w:val="18"/>
+          <w:szCs w:val="18"/>
+          <w:shd w:val="clear" w:color="auto" w:fill="FFFFFF"/>
+        </w:rPr>
+        <w:t>en&amp;gl</w:t>
+      </w:r>
+      <w:proofErr w:type="spellEnd"/>
+      <w:r>
+        <w:rPr>
+          <w:rFonts w:ascii="Helvetica" w:hAnsi="Helvetica" w:cs="Helvetica"/>
+          <w:color w:val="212121"/>
+          <w:sz w:val="18"/>
+          <w:szCs w:val="18"/>
+          <w:shd w:val="clear" w:color="auto" w:fill="FFFFFF"/>
+        </w:rPr>
+        <w:t>=</w:t>
+      </w:r>
+      <w:proofErr w:type="spellStart"/>
+      <w:r>
+        <w:rPr>
+          <w:rFonts w:ascii="Helvetica" w:hAnsi="Helvetica" w:cs="Helvetica"/>
+          <w:color w:val="212121"/>
+          <w:sz w:val="18"/>
+          <w:szCs w:val="18"/>
+          <w:shd w:val="clear" w:color="auto" w:fill="FFFFFF"/>
+        </w:rPr>
+        <w:t>us&amp;google_domain</w:t>
+      </w:r>
+      <w:proofErr w:type="spellEnd"/>
+      <w:r>
+        <w:rPr>
+          <w:rFonts w:ascii="Helvetica" w:hAnsi="Helvetica" w:cs="Helvetica"/>
+          <w:color w:val="212121"/>
+          <w:sz w:val="18"/>
+          <w:szCs w:val="18"/>
+          <w:shd w:val="clear" w:color="auto" w:fill="FFFFFF"/>
+        </w:rPr>
+        <w:t>=</w:t>
+      </w:r>
+      <w:proofErr w:type="spellStart"/>
+      <w:r>
+        <w:rPr>
+          <w:rFonts w:ascii="Helvetica" w:hAnsi="Helvetica" w:cs="Helvetica"/>
+          <w:color w:val="212121"/>
+          <w:sz w:val="18"/>
+          <w:szCs w:val="18"/>
+          <w:shd w:val="clear" w:color="auto" w:fill="FFFFFF"/>
+        </w:rPr>
+        <w:t>google.com&amp;api_key</w:t>
+      </w:r>
+      <w:proofErr w:type="spellEnd"/>
+      <w:proofErr w:type="gramStart"/>
+      <w:r>
+        <w:rPr>
+          <w:rFonts w:ascii="Helvetica" w:hAnsi="Helvetica" w:cs="Helvetica"/>
+          <w:color w:val="212121"/>
+          <w:sz w:val="18"/>
+          <w:szCs w:val="18"/>
+          <w:shd w:val="clear" w:color="auto" w:fill="FFFFFF"/>
+        </w:rPr>
+        <w:t>=</w:t>
+      </w:r>
+      <w:r>
+        <w:rPr>
+          <w:rFonts w:ascii="Helvetica" w:hAnsi="Helvetica" w:cs="Helvetica"/>
+          <w:color w:val="212121"/>
+          <w:sz w:val="18"/>
+          <w:szCs w:val="18"/>
+          <w:shd w:val="clear" w:color="auto" w:fill="FFFFFF"/>
+        </w:rPr>
+        <w:t>{</w:t>
+      </w:r>
+      <w:proofErr w:type="gramEnd"/>
+      <w:r>
+        <w:rPr>
+          <w:rFonts w:ascii="Helvetica" w:hAnsi="Helvetica" w:cs="Helvetica"/>
+          <w:color w:val="212121"/>
+          <w:sz w:val="18"/>
+          <w:szCs w:val="18"/>
+          <w:shd w:val="clear" w:color="auto" w:fill="FFFFFF"/>
+        </w:rPr>
+        <w:t>place holder for key}</w:t>
+      </w:r>
+      <w:r>
+        <w:rPr>
+          <w:rFonts w:ascii="Helvetica" w:hAnsi="Helvetica" w:cs="Helvetica"/>
+          <w:color w:val="212121"/>
+          <w:sz w:val="18"/>
+          <w:szCs w:val="18"/>
+          <w:shd w:val="clear" w:color="auto" w:fill="FFFFFF"/>
+        </w:rPr>
+        <w:t>&amp;</w:t>
+      </w:r>
+      <w:proofErr w:type="spellStart"/>
+      <w:r>
+        <w:rPr>
+          <w:rFonts w:ascii="Helvetica" w:hAnsi="Helvetica" w:cs="Helvetica"/>
+          <w:color w:val="212121"/>
+          <w:sz w:val="18"/>
+          <w:szCs w:val="18"/>
+          <w:shd w:val="clear" w:color="auto" w:fill="FFFFFF"/>
+        </w:rPr>
+        <w:t>tbm</w:t>
+      </w:r>
+      <w:proofErr w:type="spellEnd"/>
+      <w:r>
+        <w:rPr>
+          <w:rFonts w:ascii="Helvetica" w:hAnsi="Helvetica" w:cs="Helvetica"/>
+          <w:color w:val="212121"/>
+          <w:sz w:val="18"/>
+          <w:szCs w:val="18"/>
+          <w:shd w:val="clear" w:color="auto" w:fill="FFFFFF"/>
+        </w:rPr>
+        <w:t>=</w:t>
+      </w:r>
+      <w:proofErr w:type="spellStart"/>
+      <w:r>
+        <w:rPr>
+          <w:rFonts w:ascii="Helvetica" w:hAnsi="Helvetica" w:cs="Helvetica"/>
+          <w:color w:val="212121"/>
+          <w:sz w:val="18"/>
+          <w:szCs w:val="18"/>
+          <w:shd w:val="clear" w:color="auto" w:fill="FFFFFF"/>
+        </w:rPr>
+        <w:t>isch</w:t>
+      </w:r>
+      <w:proofErr w:type="spellEnd"/>
+    </w:p>
+    <w:p>
+      <w:pPr>
+        <w:rPr>
+          <w:rFonts w:ascii="Helvetica" w:hAnsi="Helvetica" w:cs="Helvetica"/>
+          <w:color w:val="212121"/>
+          <w:sz w:val="18"/>
+          <w:szCs w:val="18"/>
+          <w:shd w:val="clear" w:color="auto" w:fill="FFFFFF"/>
+        </w:rPr>
+      </w:pPr>
+    </w:p>
+    <w:p>
+      <w:pPr>
+        <w:rPr>
+          <w:rFonts w:ascii="Helvetica" w:hAnsi="Helvetica" w:cs="Helvetica"/>
+          <w:color w:val="212121"/>
+          <w:sz w:val="18"/>
+          <w:szCs w:val="18"/>
+          <w:shd w:val="clear" w:color="auto" w:fill="FFFFFF"/>
+        </w:rPr>
+      </w:pPr>
+      <w:r>
+        <w:rPr>
+          <w:rFonts w:ascii="Helvetica" w:hAnsi="Helvetica" w:cs="Helvetica"/>
+          <w:color w:val="212121"/>
+          <w:sz w:val="18"/>
+          <w:szCs w:val="18"/>
+          <w:shd w:val="clear" w:color="auto" w:fill="FFFFFF"/>
+        </w:rPr>
+        <w:t xml:space="preserve">In the response, show Original field URL value </w:t>
+      </w:r>
+      <w:hyperlink r:id="rId16" w:history="1">
+        <w:r>
+          <w:rPr>
+            <w:rStyle w:val="Hyperlink"/>
+            <w:rFonts w:ascii="Helvetica" w:hAnsi="Helvetica" w:cs="Helvetica"/>
+            <w:sz w:val="18"/>
+            <w:szCs w:val="18"/>
+            <w:shd w:val="clear" w:color="auto" w:fill="FFFFFF"/>
+          </w:rPr>
+          <w:t>https://agilefabrics.com//wp-content/uploads/2020/07/NGLCC%C2%AE-LGBTBE%C2%AE-Certificate-Agile-Fabrics-LLC.png</w:t>
+        </w:r>
+      </w:hyperlink>
+    </w:p>
+    <w:p>
+      <w:pPr>
+        <w:rPr>
+          <w:rFonts w:ascii="Helvetica" w:hAnsi="Helvetica" w:cs="Helvetica"/>
+          <w:color w:val="212121"/>
+          <w:sz w:val="18"/>
+          <w:szCs w:val="18"/>
+          <w:shd w:val="clear" w:color="auto" w:fill="FFFFFF"/>
+        </w:rPr>
+      </w:pPr>
+    </w:p>
+    <w:p>
+      <w:pPr>
+        <w:rPr>
+          <w:rFonts w:ascii="Helvetica" w:hAnsi="Helvetica" w:cs="Helvetica"/>
+          <w:color w:val="212121"/>
+          <w:sz w:val="18"/>
+          <w:szCs w:val="18"/>
+          <w:shd w:val="clear" w:color="auto" w:fill="FFFFFF"/>
+        </w:rPr>
+      </w:pPr>
+      <w:r>
+        <w:rPr>
+          <w:rFonts w:ascii="Helvetica" w:hAnsi="Helvetica" w:cs="Helvetica"/>
+          <w:color w:val="212121"/>
+          <w:sz w:val="18"/>
+          <w:szCs w:val="18"/>
+          <w:shd w:val="clear" w:color="auto" w:fill="FFFFFF"/>
+        </w:rPr>
+        <w:t>Open this link to show the certificate.</w:t>
+      </w:r>
+    </w:p>
+    <w:p>
+      <w:pPr>
+        <w:rPr>
+          <w:rFonts w:ascii="Helvetica" w:hAnsi="Helvetica" w:cs="Helvetica"/>
+          <w:color w:val="212121"/>
+          <w:sz w:val="18"/>
+          <w:szCs w:val="18"/>
+          <w:shd w:val="clear" w:color="auto" w:fill="FFFFFF"/>
+        </w:rPr>
+      </w:pPr>
+    </w:p>
+    <w:p>
+      <w:pPr>
+        <w:rPr>
+          <w:rFonts w:ascii="Helvetica" w:hAnsi="Helvetica" w:cs="Helvetica"/>
+          <w:color w:val="212121"/>
+          <w:sz w:val="18"/>
+          <w:szCs w:val="18"/>
+          <w:shd w:val="clear" w:color="auto" w:fill="FFFFFF"/>
+        </w:rPr>
+      </w:pPr>
+      <w:r>
+        <w:rPr>
+          <w:rFonts w:ascii="Helvetica" w:hAnsi="Helvetica" w:cs="Helvetica"/>
+          <w:color w:val="212121"/>
+          <w:sz w:val="18"/>
+          <w:szCs w:val="18"/>
+          <w:shd w:val="clear" w:color="auto" w:fill="FFFFFF"/>
+        </w:rPr>
+        <w:t xml:space="preserve">Open Azure portal; navigate to Computer Vision. Do the same </w:t>
+      </w:r>
+      <w:proofErr w:type="gramStart"/>
+      <w:r>
+        <w:rPr>
+          <w:rFonts w:ascii="Helvetica" w:hAnsi="Helvetica" w:cs="Helvetica"/>
+          <w:color w:val="212121"/>
+          <w:sz w:val="18"/>
+          <w:szCs w:val="18"/>
+          <w:shd w:val="clear" w:color="auto" w:fill="FFFFFF"/>
+        </w:rPr>
+        <w:t>process  as</w:t>
+      </w:r>
+      <w:proofErr w:type="gramEnd"/>
+      <w:r>
+        <w:rPr>
+          <w:rFonts w:ascii="Helvetica" w:hAnsi="Helvetica" w:cs="Helvetica"/>
+          <w:color w:val="212121"/>
+          <w:sz w:val="18"/>
+          <w:szCs w:val="18"/>
+          <w:shd w:val="clear" w:color="auto" w:fill="FFFFFF"/>
+        </w:rPr>
+        <w:t xml:space="preserve"> before using this </w:t>
+      </w:r>
+      <w:proofErr w:type="spellStart"/>
+      <w:r>
+        <w:rPr>
+          <w:rFonts w:ascii="Helvetica" w:hAnsi="Helvetica" w:cs="Helvetica"/>
+          <w:color w:val="212121"/>
+          <w:sz w:val="18"/>
+          <w:szCs w:val="18"/>
+          <w:shd w:val="clear" w:color="auto" w:fill="FFFFFF"/>
+        </w:rPr>
+        <w:t>url</w:t>
+      </w:r>
+      <w:proofErr w:type="spellEnd"/>
+      <w:r>
+        <w:rPr>
+          <w:rFonts w:ascii="Helvetica" w:hAnsi="Helvetica" w:cs="Helvetica"/>
+          <w:color w:val="212121"/>
+          <w:sz w:val="18"/>
+          <w:szCs w:val="18"/>
+          <w:shd w:val="clear" w:color="auto" w:fill="FFFFFF"/>
+        </w:rPr>
+        <w:t>. The subscription key and wildcard remains same.</w:t>
+      </w:r>
+    </w:p>
+    <w:p>
+      <w:pPr>
+        <w:rPr>
+          <w:rFonts w:ascii="Helvetica" w:hAnsi="Helvetica" w:cs="Helvetica"/>
+          <w:color w:val="212121"/>
+          <w:sz w:val="18"/>
+          <w:szCs w:val="18"/>
+          <w:shd w:val="clear" w:color="auto" w:fill="FFFFFF"/>
+        </w:rPr>
+      </w:pPr>
+    </w:p>
+    <w:p>
+      <w:pPr>
+        <w:rPr>
+          <w:rFonts w:ascii="Helvetica" w:hAnsi="Helvetica" w:cs="Helvetica"/>
+          <w:color w:val="212121"/>
+          <w:sz w:val="18"/>
+          <w:szCs w:val="18"/>
+          <w:shd w:val="clear" w:color="auto" w:fill="FFFFFF"/>
+        </w:rPr>
+      </w:pPr>
+      <w:r>
+        <w:rPr>
+          <w:rFonts w:ascii="Helvetica" w:hAnsi="Helvetica" w:cs="Helvetica"/>
+          <w:color w:val="212121"/>
+          <w:sz w:val="18"/>
+          <w:szCs w:val="18"/>
+          <w:shd w:val="clear" w:color="auto" w:fill="FFFFFF"/>
+        </w:rPr>
+        <w:t>For every read request, you get a different operation-id value. Note it and use it as input in “Get Read Result” operation.</w:t>
+      </w:r>
+    </w:p>
+    <w:p/>
+    <w:p>
+      <w:pPr>
+        <w:pStyle w:val="Heading1"/>
+        <w:pageBreakBefore/>
+        <w:shd w:val="clear" w:color="auto" w:fill="4F81BD"/>
+        <w:spacing w:before="240" w:after="240" w:line="360" w:lineRule="auto"/>
+        <w:rPr>
+          <w:rFonts w:ascii="Arial" w:eastAsia="Calibri" w:hAnsi="Arial" w:cs="Arial"/>
+          <w:bCs w:val="0"/>
+          <w:smallCaps w:val="0"/>
+          <w:color w:val="FFFFFF"/>
+          <w:sz w:val="36"/>
+          <w:szCs w:val="16"/>
+        </w:rPr>
+      </w:pPr>
+      <w:r>
+        <w:rPr>
+          <w:rFonts w:ascii="Arial" w:eastAsia="Calibri" w:hAnsi="Arial" w:cs="Arial"/>
+          <w:bCs w:val="0"/>
+          <w:smallCaps w:val="0"/>
+          <w:color w:val="FFFFFF"/>
+          <w:sz w:val="36"/>
+          <w:szCs w:val="16"/>
+        </w:rPr>
+        <w:lastRenderedPageBreak/>
+        <w:t xml:space="preserve">Run procedure – </w:t>
+      </w:r>
+      <w:proofErr w:type="spellStart"/>
+      <w:r>
+        <w:rPr>
+          <w:rFonts w:ascii="Arial" w:eastAsia="Calibri" w:hAnsi="Arial" w:cs="Arial"/>
+          <w:bCs w:val="0"/>
+          <w:smallCaps w:val="0"/>
+          <w:color w:val="FFFFFF"/>
+          <w:sz w:val="36"/>
+          <w:szCs w:val="16"/>
+        </w:rPr>
+        <w:t>Daun</w:t>
+      </w:r>
+      <w:proofErr w:type="spellEnd"/>
+      <w:r>
+        <w:rPr>
+          <w:rFonts w:ascii="Arial" w:eastAsia="Calibri" w:hAnsi="Arial" w:cs="Arial"/>
+          <w:bCs w:val="0"/>
+          <w:smallCaps w:val="0"/>
+          <w:color w:val="FFFFFF"/>
+          <w:sz w:val="36"/>
+          <w:szCs w:val="16"/>
+        </w:rPr>
+        <w:t xml:space="preserve"> &amp; Bradstreet API</w:t>
+      </w:r>
+    </w:p>
+    <w:p>
+      <w:pPr>
+        <w:pStyle w:val="Heading3"/>
+        <w:numPr>
+          <w:ilvl w:val="0"/>
+          <w:numId w:val="0"/>
+        </w:numPr>
+        <w:rPr>
+          <w:b w:val="0"/>
+        </w:rPr>
+      </w:pPr>
+      <w:r>
+        <w:rPr>
+          <w:b w:val="0"/>
+        </w:rPr>
+        <w:t>Please run the below endpoint</w:t>
+      </w:r>
+      <w:r>
+        <w:rPr>
+          <w:b w:val="0"/>
+        </w:rPr>
+        <w:t xml:space="preserve"> using curl or postman</w:t>
+      </w:r>
+    </w:p>
+    <w:p>
+      <w:pPr>
+        <w:rPr>
+          <w:lang w:val="en-GB"/>
+        </w:rPr>
+      </w:pPr>
+    </w:p>
+    <w:p>
+      <w:pPr>
+        <w:rPr>
+          <w:lang w:val="en-GB"/>
+        </w:rPr>
+      </w:pPr>
+      <w:r>
+        <w:rPr>
+          <w:lang w:val="en-GB"/>
+        </w:rPr>
+        <w:t>Type: GET</w:t>
+      </w:r>
+    </w:p>
+    <w:p>
+      <w:pPr>
+        <w:rPr>
+          <w:rFonts w:ascii="Helvetica" w:hAnsi="Helvetica" w:cs="Helvetica"/>
+          <w:color w:val="505050"/>
+          <w:sz w:val="18"/>
+          <w:szCs w:val="18"/>
+          <w:shd w:val="clear" w:color="auto" w:fill="FAFAFA"/>
+        </w:rPr>
+      </w:pPr>
+      <w:r>
+        <w:rPr>
+          <w:rFonts w:ascii="Helvetica" w:hAnsi="Helvetica" w:cs="Helvetica"/>
+          <w:color w:val="505050"/>
+          <w:sz w:val="18"/>
+          <w:szCs w:val="18"/>
+          <w:shd w:val="clear" w:color="auto" w:fill="FAFAFA"/>
+        </w:rPr>
+        <w:t xml:space="preserve"> </w:t>
+      </w:r>
+    </w:p>
+    <w:p>
+      <w:pPr>
+        <w:rPr>
+          <w:lang w:val="en-GB"/>
+        </w:rPr>
+      </w:pPr>
+      <w:r>
+        <w:rPr>
+          <w:lang w:val="en-GB"/>
+        </w:rPr>
+        <w:t xml:space="preserve">Azure API endpoint: </w:t>
+      </w:r>
+    </w:p>
+    <w:p>
+      <w:pPr>
+        <w:rPr>
+          <w:lang w:val="en-GB"/>
+        </w:rPr>
+      </w:pPr>
+    </w:p>
+    <w:p>
+      <w:pPr>
+        <w:rPr>
+          <w:rFonts w:ascii="Helvetica" w:hAnsi="Helvetica" w:cs="Helvetica"/>
+          <w:color w:val="505050"/>
+          <w:sz w:val="18"/>
+          <w:szCs w:val="18"/>
+          <w:shd w:val="clear" w:color="auto" w:fill="FAFAFA"/>
+        </w:rPr>
+      </w:pPr>
+      <w:r>
+        <w:rPr>
+          <w:rFonts w:ascii="Helvetica" w:hAnsi="Helvetica" w:cs="Helvetica"/>
+          <w:color w:val="505050"/>
+          <w:sz w:val="18"/>
+          <w:szCs w:val="18"/>
+          <w:shd w:val="clear" w:color="auto" w:fill="FAFAFA"/>
+        </w:rPr>
+        <w:t xml:space="preserve"> </w:t>
+      </w:r>
+      <w:hyperlink r:id="rId17" w:history="1">
+        <w:r>
+          <w:rPr>
+            <w:rStyle w:val="Hyperlink"/>
+            <w:rFonts w:ascii="Helvetica" w:hAnsi="Helvetica" w:cs="Helvetica"/>
+            <w:sz w:val="18"/>
+            <w:szCs w:val="18"/>
+            <w:shd w:val="clear" w:color="auto" w:fill="FAFAFA"/>
+          </w:rPr>
+          <w:t>https://seagulls-dnb-wrapper.azurewebsites.net/api/companyprofile/{dunsnumbers}</w:t>
+        </w:r>
+      </w:hyperlink>
+    </w:p>
+    <w:p>
+      <w:pPr>
+        <w:rPr>
+          <w:rFonts w:ascii="Helvetica" w:hAnsi="Helvetica" w:cs="Helvetica"/>
+          <w:color w:val="505050"/>
+          <w:sz w:val="18"/>
+          <w:szCs w:val="18"/>
+          <w:shd w:val="clear" w:color="auto" w:fill="FAFAFA"/>
+        </w:rPr>
+      </w:pPr>
+    </w:p>
+    <w:p>
+      <w:pPr>
+        <w:rPr>
+          <w:rFonts w:ascii="Helvetica" w:hAnsi="Helvetica" w:cs="Helvetica"/>
+          <w:color w:val="505050"/>
+          <w:sz w:val="18"/>
+          <w:szCs w:val="18"/>
+          <w:shd w:val="clear" w:color="auto" w:fill="FAFAFA"/>
+        </w:rPr>
+      </w:pPr>
+      <w:r>
+        <w:rPr>
+          <w:rFonts w:ascii="Helvetica" w:hAnsi="Helvetica" w:cs="Helvetica"/>
+          <w:color w:val="505050"/>
+          <w:sz w:val="18"/>
+          <w:szCs w:val="18"/>
+          <w:shd w:val="clear" w:color="auto" w:fill="FAFAFA"/>
+        </w:rPr>
+        <w:t>Headers: Not required</w:t>
+      </w:r>
+    </w:p>
+    <w:p>
+      <w:pPr>
+        <w:rPr>
+          <w:rFonts w:ascii="Helvetica" w:hAnsi="Helvetica" w:cs="Helvetica"/>
+          <w:color w:val="505050"/>
+          <w:sz w:val="18"/>
+          <w:szCs w:val="18"/>
+          <w:shd w:val="clear" w:color="auto" w:fill="FAFAFA"/>
+        </w:rPr>
+      </w:pPr>
+      <w:r>
+        <w:rPr>
+          <w:rFonts w:ascii="Helvetica" w:hAnsi="Helvetica" w:cs="Helvetica"/>
+          <w:color w:val="505050"/>
+          <w:sz w:val="18"/>
+          <w:szCs w:val="18"/>
+          <w:shd w:val="clear" w:color="auto" w:fill="FAFAFA"/>
+        </w:rPr>
+        <w:t>Body: Not required</w:t>
+      </w:r>
+    </w:p>
+    <w:p>
+      <w:pPr>
+        <w:rPr>
+          <w:rFonts w:ascii="Helvetica" w:hAnsi="Helvetica" w:cs="Helvetica"/>
+          <w:color w:val="505050"/>
+          <w:sz w:val="18"/>
+          <w:szCs w:val="18"/>
+          <w:shd w:val="clear" w:color="auto" w:fill="FAFAFA"/>
+        </w:rPr>
+      </w:pPr>
+    </w:p>
+    <w:p>
+      <w:pPr>
+        <w:rPr>
+          <w:rFonts w:ascii="Helvetica" w:hAnsi="Helvetica" w:cs="Helvetica"/>
+          <w:color w:val="505050"/>
+          <w:sz w:val="18"/>
+          <w:szCs w:val="18"/>
+          <w:shd w:val="clear" w:color="auto" w:fill="FAFAFA"/>
+        </w:rPr>
+      </w:pPr>
+      <w:r>
+        <w:rPr>
+          <w:rFonts w:ascii="Helvetica" w:hAnsi="Helvetica" w:cs="Helvetica"/>
+          <w:color w:val="505050"/>
+          <w:sz w:val="18"/>
+          <w:szCs w:val="18"/>
+          <w:shd w:val="clear" w:color="auto" w:fill="FAFAFA"/>
+        </w:rPr>
+        <w:t>Example duns: 804735132</w:t>
+      </w:r>
+    </w:p>
+    <w:p>
+      <w:pPr>
+        <w:rPr>
+          <w:rFonts w:ascii="Helvetica" w:hAnsi="Helvetica" w:cs="Helvetica"/>
+          <w:color w:val="505050"/>
+          <w:sz w:val="18"/>
+          <w:szCs w:val="18"/>
+          <w:shd w:val="clear" w:color="auto" w:fill="FAFAFA"/>
+        </w:rPr>
+      </w:pPr>
+    </w:p>
+    <w:p>
+      <w:pPr>
+        <w:rPr>
+          <w:b/>
+          <w:lang w:val="en-GB"/>
+        </w:rPr>
+      </w:pPr>
+      <w:proofErr w:type="spellStart"/>
+      <w:r>
+        <w:rPr>
+          <w:b/>
+          <w:lang w:val="en-GB"/>
+        </w:rPr>
+        <w:t>Exected</w:t>
+      </w:r>
+      <w:proofErr w:type="spellEnd"/>
+      <w:r>
+        <w:rPr>
+          <w:b/>
+          <w:lang w:val="en-GB"/>
+        </w:rPr>
+        <w:t xml:space="preserve"> output:</w:t>
+      </w:r>
+    </w:p>
+    <w:p>
+      <w:pPr>
+        <w:rPr>
+          <w:lang w:val="en-GB"/>
+        </w:rPr>
+      </w:pPr>
+    </w:p>
+    <w:p>
+      <w:pPr>
+        <w:rPr>
+          <w:lang w:val="en-GB"/>
+        </w:rPr>
+      </w:pPr>
+      <w:r>
+        <w:rPr>
+          <w:lang w:val="en-GB"/>
+        </w:rPr>
+        <w:t>{</w:t>
+      </w:r>
+    </w:p>
+    <w:p>
+      <w:pPr>
+        <w:rPr>
+          <w:lang w:val="en-GB"/>
+        </w:rPr>
+      </w:pPr>
+      <w:r>
+        <w:rPr>
+          <w:lang w:val="en-GB"/>
+        </w:rPr>
+        <w:t xml:space="preserve">    "</w:t>
+      </w:r>
+      <w:proofErr w:type="spellStart"/>
+      <w:proofErr w:type="gramStart"/>
+      <w:r>
+        <w:rPr>
+          <w:lang w:val="en-GB"/>
+        </w:rPr>
+        <w:t>companyName</w:t>
+      </w:r>
+      <w:proofErr w:type="spellEnd"/>
+      <w:proofErr w:type="gramEnd"/>
+      <w:r>
+        <w:rPr>
+          <w:lang w:val="en-GB"/>
+        </w:rPr>
+        <w:t>": "Gorman Manufacturing Company, Inc.",</w:t>
+      </w:r>
+    </w:p>
+    <w:p>
+      <w:pPr>
+        <w:rPr>
+          <w:lang w:val="en-GB"/>
+        </w:rPr>
+      </w:pPr>
+      <w:r>
+        <w:rPr>
+          <w:lang w:val="en-GB"/>
+        </w:rPr>
+        <w:t xml:space="preserve">    "</w:t>
+      </w:r>
+      <w:proofErr w:type="spellStart"/>
+      <w:proofErr w:type="gramStart"/>
+      <w:r>
+        <w:rPr>
+          <w:lang w:val="en-GB"/>
+        </w:rPr>
+        <w:t>minorityOwnedIndicator</w:t>
+      </w:r>
+      <w:proofErr w:type="spellEnd"/>
+      <w:proofErr w:type="gramEnd"/>
+      <w:r>
+        <w:rPr>
+          <w:lang w:val="en-GB"/>
+        </w:rPr>
+        <w:t>": true,</w:t>
+      </w:r>
+    </w:p>
+    <w:p>
+      <w:pPr>
+        <w:rPr>
+          <w:lang w:val="en-GB"/>
+        </w:rPr>
+      </w:pPr>
+      <w:r>
+        <w:rPr>
+          <w:lang w:val="en-GB"/>
+        </w:rPr>
+        <w:t xml:space="preserve">    "</w:t>
+      </w:r>
+      <w:proofErr w:type="spellStart"/>
+      <w:proofErr w:type="gramStart"/>
+      <w:r>
+        <w:rPr>
+          <w:lang w:val="en-GB"/>
+        </w:rPr>
+        <w:t>femaleOwnedIndicator</w:t>
+      </w:r>
+      <w:proofErr w:type="spellEnd"/>
+      <w:proofErr w:type="gramEnd"/>
+      <w:r>
+        <w:rPr>
+          <w:lang w:val="en-GB"/>
+        </w:rPr>
+        <w:t>": false,</w:t>
+      </w:r>
+    </w:p>
+    <w:p>
+      <w:pPr>
+        <w:rPr>
+          <w:lang w:val="en-GB"/>
+        </w:rPr>
+      </w:pPr>
+      <w:r>
+        <w:rPr>
+          <w:lang w:val="en-GB"/>
+        </w:rPr>
+        <w:t xml:space="preserve">    "</w:t>
+      </w:r>
+      <w:proofErr w:type="gramStart"/>
+      <w:r>
+        <w:rPr>
+          <w:lang w:val="en-GB"/>
+        </w:rPr>
+        <w:t>owners</w:t>
+      </w:r>
+      <w:proofErr w:type="gramEnd"/>
+      <w:r>
+        <w:rPr>
+          <w:lang w:val="en-GB"/>
+        </w:rPr>
+        <w:t>": [</w:t>
+      </w:r>
+    </w:p>
+    <w:p>
+      <w:pPr>
+        <w:rPr>
+          <w:lang w:val="en-GB"/>
+        </w:rPr>
+      </w:pPr>
+      <w:r>
+        <w:rPr>
+          <w:lang w:val="en-GB"/>
+        </w:rPr>
+        <w:t xml:space="preserve">        {</w:t>
+      </w:r>
+    </w:p>
+    <w:p>
+      <w:pPr>
+        <w:rPr>
+          <w:lang w:val="en-GB"/>
+        </w:rPr>
+      </w:pPr>
+      <w:r>
+        <w:rPr>
+          <w:lang w:val="en-GB"/>
+        </w:rPr>
+        <w:t xml:space="preserve">            "</w:t>
+      </w:r>
+      <w:proofErr w:type="gramStart"/>
+      <w:r>
+        <w:rPr>
+          <w:lang w:val="en-GB"/>
+        </w:rPr>
+        <w:t>designation</w:t>
+      </w:r>
+      <w:proofErr w:type="gramEnd"/>
+      <w:r>
+        <w:rPr>
+          <w:lang w:val="en-GB"/>
+        </w:rPr>
+        <w:t>": "Secretary",</w:t>
+      </w:r>
+    </w:p>
+    <w:p>
+      <w:pPr>
+        <w:rPr>
+          <w:lang w:val="en-GB"/>
+        </w:rPr>
+      </w:pPr>
+      <w:r>
+        <w:rPr>
+          <w:lang w:val="en-GB"/>
+        </w:rPr>
+        <w:t xml:space="preserve">            "</w:t>
+      </w:r>
+      <w:proofErr w:type="gramStart"/>
+      <w:r>
+        <w:rPr>
+          <w:lang w:val="en-GB"/>
+        </w:rPr>
+        <w:t>gender</w:t>
+      </w:r>
+      <w:proofErr w:type="gramEnd"/>
+      <w:r>
+        <w:rPr>
+          <w:lang w:val="en-GB"/>
+        </w:rPr>
+        <w:t>": "male",</w:t>
+      </w:r>
+    </w:p>
+    <w:p>
+      <w:pPr>
+        <w:rPr>
+          <w:lang w:val="en-GB"/>
+        </w:rPr>
+      </w:pPr>
+      <w:r>
+        <w:rPr>
+          <w:lang w:val="en-GB"/>
+        </w:rPr>
+        <w:t xml:space="preserve">            "</w:t>
+      </w:r>
+      <w:proofErr w:type="spellStart"/>
+      <w:proofErr w:type="gramStart"/>
+      <w:r>
+        <w:rPr>
+          <w:lang w:val="en-GB"/>
+        </w:rPr>
+        <w:t>ownershipPercentage</w:t>
+      </w:r>
+      <w:proofErr w:type="spellEnd"/>
+      <w:proofErr w:type="gramEnd"/>
+      <w:r>
+        <w:rPr>
+          <w:lang w:val="en-GB"/>
+        </w:rPr>
+        <w:t>": null,</w:t>
+      </w:r>
+    </w:p>
+    <w:p>
+      <w:pPr>
+        <w:rPr>
+          <w:lang w:val="en-GB"/>
+        </w:rPr>
+      </w:pPr>
+      <w:r>
+        <w:rPr>
+          <w:lang w:val="en-GB"/>
+        </w:rPr>
+        <w:t xml:space="preserve">            "</w:t>
+      </w:r>
+      <w:proofErr w:type="gramStart"/>
+      <w:r>
+        <w:rPr>
+          <w:lang w:val="en-GB"/>
+        </w:rPr>
+        <w:t>minority</w:t>
+      </w:r>
+      <w:proofErr w:type="gramEnd"/>
+      <w:r>
+        <w:rPr>
+          <w:lang w:val="en-GB"/>
+        </w:rPr>
+        <w:t>": null,</w:t>
+      </w:r>
+    </w:p>
+    <w:p>
+      <w:pPr>
+        <w:rPr>
+          <w:lang w:val="en-GB"/>
+        </w:rPr>
+      </w:pPr>
+      <w:r>
+        <w:rPr>
+          <w:lang w:val="en-GB"/>
+        </w:rPr>
+        <w:t xml:space="preserve">            "</w:t>
+      </w:r>
+      <w:proofErr w:type="gramStart"/>
+      <w:r>
+        <w:rPr>
+          <w:lang w:val="en-GB"/>
+        </w:rPr>
+        <w:t>veteran</w:t>
+      </w:r>
+      <w:proofErr w:type="gramEnd"/>
+      <w:r>
+        <w:rPr>
+          <w:lang w:val="en-GB"/>
+        </w:rPr>
+        <w:t>": false,</w:t>
+      </w:r>
+    </w:p>
+    <w:p>
+      <w:pPr>
+        <w:rPr>
+          <w:lang w:val="en-GB"/>
+        </w:rPr>
+      </w:pPr>
+      <w:r>
+        <w:rPr>
+          <w:lang w:val="en-GB"/>
+        </w:rPr>
+        <w:t xml:space="preserve">            "</w:t>
+      </w:r>
+      <w:proofErr w:type="spellStart"/>
+      <w:proofErr w:type="gramStart"/>
+      <w:r>
+        <w:rPr>
+          <w:lang w:val="en-GB"/>
+        </w:rPr>
+        <w:t>ownerName</w:t>
+      </w:r>
+      <w:proofErr w:type="spellEnd"/>
+      <w:proofErr w:type="gramEnd"/>
+      <w:r>
+        <w:rPr>
+          <w:lang w:val="en-GB"/>
+        </w:rPr>
+        <w:t>": "Kevin J Hunt"</w:t>
+      </w:r>
+    </w:p>
+    <w:p>
+      <w:pPr>
+        <w:rPr>
+          <w:lang w:val="en-GB"/>
+        </w:rPr>
+      </w:pPr>
+      <w:r>
+        <w:rPr>
+          <w:lang w:val="en-GB"/>
+        </w:rPr>
+        <w:t xml:space="preserve">        },</w:t>
+      </w:r>
+    </w:p>
+    <w:p>
+      <w:pPr>
+        <w:rPr>
+          <w:lang w:val="en-GB"/>
+        </w:rPr>
+      </w:pPr>
+      <w:r>
+        <w:rPr>
+          <w:lang w:val="en-GB"/>
+        </w:rPr>
+        <w:t xml:space="preserve">        {</w:t>
+      </w:r>
+    </w:p>
+    <w:p>
+      <w:pPr>
+        <w:rPr>
+          <w:lang w:val="en-GB"/>
+        </w:rPr>
+      </w:pPr>
+      <w:r>
+        <w:rPr>
+          <w:lang w:val="en-GB"/>
+        </w:rPr>
+        <w:t xml:space="preserve">            "</w:t>
+      </w:r>
+      <w:proofErr w:type="gramStart"/>
+      <w:r>
+        <w:rPr>
+          <w:lang w:val="en-GB"/>
+        </w:rPr>
+        <w:t>designation</w:t>
+      </w:r>
+      <w:proofErr w:type="gramEnd"/>
+      <w:r>
+        <w:rPr>
+          <w:lang w:val="en-GB"/>
+        </w:rPr>
+        <w:t>": "President",</w:t>
+      </w:r>
+    </w:p>
+    <w:p>
+      <w:pPr>
+        <w:rPr>
+          <w:lang w:val="en-GB"/>
+        </w:rPr>
+      </w:pPr>
+      <w:r>
+        <w:rPr>
+          <w:lang w:val="en-GB"/>
+        </w:rPr>
+        <w:t xml:space="preserve">            "</w:t>
+      </w:r>
+      <w:proofErr w:type="gramStart"/>
+      <w:r>
+        <w:rPr>
+          <w:lang w:val="en-GB"/>
+        </w:rPr>
+        <w:t>gender</w:t>
+      </w:r>
+      <w:proofErr w:type="gramEnd"/>
+      <w:r>
+        <w:rPr>
+          <w:lang w:val="en-GB"/>
+        </w:rPr>
+        <w:t>": "male",</w:t>
+      </w:r>
+    </w:p>
+    <w:p>
+      <w:pPr>
+        <w:rPr>
+          <w:lang w:val="en-GB"/>
+        </w:rPr>
+      </w:pPr>
+      <w:r>
+        <w:rPr>
+          <w:lang w:val="en-GB"/>
+        </w:rPr>
+        <w:t xml:space="preserve">            "</w:t>
+      </w:r>
+      <w:proofErr w:type="spellStart"/>
+      <w:proofErr w:type="gramStart"/>
+      <w:r>
+        <w:rPr>
+          <w:lang w:val="en-GB"/>
+        </w:rPr>
+        <w:t>ownershipPercentage</w:t>
+      </w:r>
+      <w:proofErr w:type="spellEnd"/>
+      <w:proofErr w:type="gramEnd"/>
+      <w:r>
+        <w:rPr>
+          <w:lang w:val="en-GB"/>
+        </w:rPr>
+        <w:t>": null,</w:t>
+      </w:r>
+    </w:p>
+    <w:p>
+      <w:pPr>
+        <w:rPr>
+          <w:lang w:val="en-GB"/>
+        </w:rPr>
+      </w:pPr>
+      <w:r>
+        <w:rPr>
+          <w:lang w:val="en-GB"/>
+        </w:rPr>
+        <w:t xml:space="preserve">            "</w:t>
+      </w:r>
+      <w:proofErr w:type="gramStart"/>
+      <w:r>
+        <w:rPr>
+          <w:lang w:val="en-GB"/>
+        </w:rPr>
+        <w:t>minority</w:t>
+      </w:r>
+      <w:proofErr w:type="gramEnd"/>
+      <w:r>
+        <w:rPr>
+          <w:lang w:val="en-GB"/>
+        </w:rPr>
+        <w:t>": null,</w:t>
+      </w:r>
+    </w:p>
+    <w:p>
+      <w:pPr>
+        <w:rPr>
+          <w:lang w:val="en-GB"/>
+        </w:rPr>
+      </w:pPr>
+      <w:r>
+        <w:rPr>
+          <w:lang w:val="en-GB"/>
+        </w:rPr>
+        <w:t xml:space="preserve">            "</w:t>
+      </w:r>
+      <w:proofErr w:type="gramStart"/>
+      <w:r>
+        <w:rPr>
+          <w:lang w:val="en-GB"/>
+        </w:rPr>
+        <w:t>veteran</w:t>
+      </w:r>
+      <w:proofErr w:type="gramEnd"/>
+      <w:r>
+        <w:rPr>
+          <w:lang w:val="en-GB"/>
+        </w:rPr>
+        <w:t>": false,</w:t>
+      </w:r>
+    </w:p>
+    <w:p>
+      <w:pPr>
+        <w:rPr>
+          <w:lang w:val="en-GB"/>
+        </w:rPr>
+      </w:pPr>
+      <w:r>
+        <w:rPr>
+          <w:lang w:val="en-GB"/>
+        </w:rPr>
+        <w:t xml:space="preserve">            "</w:t>
+      </w:r>
+      <w:proofErr w:type="spellStart"/>
+      <w:proofErr w:type="gramStart"/>
+      <w:r>
+        <w:rPr>
+          <w:lang w:val="en-GB"/>
+        </w:rPr>
+        <w:t>ownerName</w:t>
+      </w:r>
+      <w:proofErr w:type="spellEnd"/>
+      <w:proofErr w:type="gramEnd"/>
+      <w:r>
+        <w:rPr>
+          <w:lang w:val="en-GB"/>
+        </w:rPr>
+        <w:t>": "Leslie Smith"</w:t>
+      </w:r>
+    </w:p>
+    <w:p>
+      <w:pPr>
+        <w:rPr>
+          <w:lang w:val="en-GB"/>
+        </w:rPr>
+      </w:pPr>
+      <w:r>
+        <w:rPr>
+          <w:lang w:val="en-GB"/>
+        </w:rPr>
+        <w:t xml:space="preserve">        }</w:t>
+      </w:r>
+    </w:p>
+    <w:p>
+      <w:pPr>
+        <w:rPr>
+          <w:lang w:val="en-GB"/>
+        </w:rPr>
+      </w:pPr>
+      <w:r>
+        <w:rPr>
+          <w:lang w:val="en-GB"/>
+        </w:rPr>
+        <w:t xml:space="preserve">    ],</w:t>
+      </w:r>
+    </w:p>
+    <w:p>
+      <w:pPr>
+        <w:rPr>
+          <w:lang w:val="en-GB"/>
+        </w:rPr>
+      </w:pPr>
+      <w:r>
+        <w:rPr>
+          <w:lang w:val="en-GB"/>
+        </w:rPr>
+        <w:t xml:space="preserve">    "</w:t>
+      </w:r>
+      <w:proofErr w:type="spellStart"/>
+      <w:proofErr w:type="gramStart"/>
+      <w:r>
+        <w:rPr>
+          <w:lang w:val="en-GB"/>
+        </w:rPr>
+        <w:t>ownershipEthnicity</w:t>
+      </w:r>
+      <w:proofErr w:type="spellEnd"/>
+      <w:proofErr w:type="gramEnd"/>
+      <w:r>
+        <w:rPr>
+          <w:lang w:val="en-GB"/>
+        </w:rPr>
+        <w:t>": "Hispanic"</w:t>
+      </w:r>
+    </w:p>
+    <w:p>
+      <w:pPr>
+        <w:rPr>
+          <w:lang w:val="en-GB"/>
+        </w:rPr>
+      </w:pPr>
+      <w:r>
+        <w:rPr>
+          <w:lang w:val="en-GB"/>
+        </w:rPr>
+        <w:t>}</w:t>
+      </w:r>
+    </w:p>
+    <w:p>
+      <w:pPr>
+        <w:ind w:left="360"/>
+        <w:rPr>
+          <w:rFonts w:ascii="Arial" w:hAnsi="Arial" w:cs="Arial"/>
+          <w:sz w:val="18"/>
+          <w:szCs w:val="18"/>
+          <w:lang w:val="en-GB"/>
+        </w:rPr>
+      </w:pPr>
+    </w:p>
+    <w:p>
+      <w:pPr>
+        <w:pStyle w:val="Heading1"/>
+        <w:pageBreakBefore/>
+        <w:shd w:val="clear" w:color="auto" w:fill="4F81BD"/>
+        <w:spacing w:before="240" w:after="240" w:line="360" w:lineRule="auto"/>
+        <w:rPr>
+          <w:rFonts w:ascii="Arial" w:eastAsia="Calibri" w:hAnsi="Arial" w:cs="Arial"/>
+          <w:bCs w:val="0"/>
+          <w:smallCaps w:val="0"/>
+          <w:color w:val="FFFFFF"/>
+          <w:sz w:val="36"/>
+          <w:szCs w:val="16"/>
+        </w:rPr>
+      </w:pPr>
+      <w:r>
+        <w:rPr>
+          <w:rFonts w:ascii="Arial" w:eastAsia="Calibri" w:hAnsi="Arial" w:cs="Arial"/>
+          <w:bCs w:val="0"/>
+          <w:smallCaps w:val="0"/>
+          <w:color w:val="FFFFFF"/>
+          <w:sz w:val="36"/>
+          <w:szCs w:val="16"/>
+        </w:rPr>
+        <w:lastRenderedPageBreak/>
+        <w:t xml:space="preserve">Run procedure – </w:t>
+      </w:r>
+      <w:proofErr w:type="spellStart"/>
+      <w:r>
+        <w:rPr>
+          <w:rFonts w:ascii="Arial" w:eastAsia="Calibri" w:hAnsi="Arial" w:cs="Arial"/>
+          <w:bCs w:val="0"/>
+          <w:smallCaps w:val="0"/>
+          <w:color w:val="FFFFFF"/>
+          <w:sz w:val="36"/>
+          <w:szCs w:val="16"/>
+        </w:rPr>
+        <w:t>Linkedin</w:t>
+      </w:r>
+      <w:proofErr w:type="spellEnd"/>
+      <w:r>
+        <w:rPr>
+          <w:rFonts w:ascii="Arial" w:eastAsia="Calibri" w:hAnsi="Arial" w:cs="Arial"/>
+          <w:bCs w:val="0"/>
+          <w:smallCaps w:val="0"/>
+          <w:color w:val="FFFFFF"/>
+          <w:sz w:val="36"/>
+          <w:szCs w:val="16"/>
+        </w:rPr>
+        <w:t xml:space="preserve"> Automation</w:t>
+      </w:r>
+    </w:p>
+    <w:p>
+      <w:pPr>
+        <w:rPr>
           <w:b/>
           <w:bCs/>
-          <w:color w:val="212121"/>
-          <w:sz w:val="18"/>
-          <w:szCs w:val="18"/>
-          <w:shd w:val="clear" w:color="auto" w:fill="FFFFFF"/>
-        </w:rPr>
-      </w:pPr>
-      <w:r>
-        <w:rPr>
-          <w:rFonts w:ascii="Helvetica" w:hAnsi="Helvetica" w:cs="Helvetica"/>
-          <w:color w:val="212121"/>
-          <w:sz w:val="18"/>
-          <w:szCs w:val="18"/>
-          <w:shd w:val="clear" w:color="auto" w:fill="FFFFFF"/>
-        </w:rPr>
-        <w:t xml:space="preserve">Enter wildcard segment value </w:t>
-      </w:r>
-      <w:r>
-        <w:rPr>
-          <w:rFonts w:ascii="Helvetica" w:hAnsi="Helvetica" w:cs="Helvetica"/>
+        </w:rPr>
+      </w:pPr>
+    </w:p>
+    <w:p>
+      <w:pPr>
+        <w:rPr>
+          <w:bCs/>
+        </w:rPr>
+      </w:pPr>
+      <w:r>
+        <w:rPr>
+          <w:bCs/>
+        </w:rPr>
+        <w:t xml:space="preserve">1) Run as </w:t>
+      </w:r>
+      <w:proofErr w:type="gramStart"/>
+      <w:r>
+        <w:rPr>
+          <w:bCs/>
+        </w:rPr>
+        <w:t>Spring</w:t>
+      </w:r>
+      <w:proofErr w:type="gramEnd"/>
+      <w:r>
+        <w:rPr>
+          <w:bCs/>
+        </w:rPr>
+        <w:t xml:space="preserve"> boot Application</w:t>
+      </w:r>
+    </w:p>
+    <w:p>
+      <w:pPr>
+        <w:ind w:left="720"/>
+        <w:rPr>
+          <w:bCs/>
+        </w:rPr>
+      </w:pPr>
+      <w:r>
+        <w:rPr>
+          <w:bCs/>
+        </w:rPr>
+        <w:t>Right click on DiversityApplication.java -&gt; Run as -&gt; Java Application</w:t>
+      </w:r>
+    </w:p>
+    <w:p>
+      <w:pPr>
+        <w:rPr>
+          <w:bCs/>
+        </w:rPr>
+      </w:pPr>
+      <w:r>
+        <w:rPr>
+          <w:bCs/>
+        </w:rPr>
+        <w:t>2) Open the Post man and enter the below details</w:t>
+      </w:r>
+    </w:p>
+    <w:p>
+      <w:pPr>
+        <w:rPr>
+          <w:bCs/>
+        </w:rPr>
+      </w:pPr>
+      <w:r>
+        <w:rPr>
+          <w:bCs/>
+        </w:rPr>
+        <w:tab/>
+      </w:r>
+      <w:proofErr w:type="gramStart"/>
+      <w:r>
+        <w:rPr>
+          <w:bCs/>
+        </w:rPr>
+        <w:t>Method :</w:t>
+      </w:r>
+      <w:proofErr w:type="gramEnd"/>
+      <w:r>
+        <w:rPr>
+          <w:bCs/>
+        </w:rPr>
+        <w:t xml:space="preserve"> Get</w:t>
+      </w:r>
+    </w:p>
+    <w:p>
+      <w:pPr>
+        <w:rPr>
+          <w:bCs/>
+        </w:rPr>
+      </w:pPr>
+      <w:r>
+        <w:rPr>
+          <w:bCs/>
+        </w:rPr>
+        <w:tab/>
+      </w:r>
+      <w:proofErr w:type="spellStart"/>
+      <w:proofErr w:type="gramStart"/>
+      <w:r>
+        <w:rPr>
+          <w:bCs/>
+        </w:rPr>
+        <w:t>Url</w:t>
+      </w:r>
+      <w:proofErr w:type="spellEnd"/>
+      <w:r>
+        <w:rPr>
+          <w:bCs/>
+        </w:rPr>
+        <w:t xml:space="preserve"> :</w:t>
+      </w:r>
+      <w:proofErr w:type="gramEnd"/>
+      <w:r>
+        <w:rPr>
+          <w:bCs/>
+        </w:rPr>
+        <w:t xml:space="preserve"> http://localhost:8080/selenium?name=&lt;UserName&gt;&amp;company=&lt;Company&gt;</w:t>
+      </w:r>
+    </w:p>
+    <w:p>
+      <w:pPr>
+        <w:rPr>
           <w:b/>
           <w:bCs/>
-          <w:color w:val="212121"/>
-          <w:sz w:val="18"/>
-          <w:szCs w:val="18"/>
-          <w:shd w:val="clear" w:color="auto" w:fill="FFFFFF"/>
-        </w:rPr>
-        <w:t>seagulls</w:t>
-      </w:r>
-    </w:p>
-    <w:p>
-      <w:pPr>
-        <w:rPr>
-          <w:rFonts w:ascii="Helvetica" w:hAnsi="Helvetica" w:cs="Helvetica"/>
-          <w:color w:val="212121"/>
-          <w:sz w:val="18"/>
-          <w:szCs w:val="18"/>
-          <w:shd w:val="clear" w:color="auto" w:fill="FFFFFF"/>
-        </w:rPr>
-      </w:pPr>
-      <w:r>
-        <w:rPr>
-          <w:rFonts w:ascii="Helvetica" w:hAnsi="Helvetica" w:cs="Helvetica"/>
-          <w:color w:val="212121"/>
-          <w:sz w:val="18"/>
-          <w:szCs w:val="18"/>
-          <w:shd w:val="clear" w:color="auto" w:fill="FFFFFF"/>
-        </w:rPr>
-        <w:t>Enter operationId value – this you would have got from the response of previous read – Operation-Location value</w:t>
-      </w:r>
-    </w:p>
-    <w:p>
-      <w:pPr>
-        <w:rPr>
-          <w:rFonts w:ascii="Helvetica" w:hAnsi="Helvetica" w:cs="Helvetica"/>
-          <w:b/>
+        </w:rPr>
+      </w:pPr>
+      <w:r>
+        <w:rPr>
           <w:bCs/>
-          <w:color w:val="212121"/>
-          <w:sz w:val="18"/>
-          <w:szCs w:val="18"/>
-          <w:shd w:val="clear" w:color="auto" w:fill="FFFFFF"/>
-        </w:rPr>
-      </w:pPr>
-      <w:r>
-        <w:rPr>
-          <w:rFonts w:ascii="Helvetica" w:hAnsi="Helvetica" w:cs="Helvetica"/>
-          <w:color w:val="212121"/>
-          <w:sz w:val="18"/>
-          <w:szCs w:val="18"/>
-          <w:shd w:val="clear" w:color="auto" w:fill="FFFFFF"/>
-        </w:rPr>
-        <w:t xml:space="preserve">Enter Ocp-API subscription key </w:t>
-      </w:r>
-      <w:r>
-        <w:rPr>
-          <w:rFonts w:ascii="Helvetica" w:hAnsi="Helvetica" w:cs="Helvetica"/>
-          <w:b/>
-          <w:bCs/>
-          <w:color w:val="212121"/>
-          <w:sz w:val="18"/>
-          <w:szCs w:val="18"/>
-          <w:shd w:val="clear" w:color="auto" w:fill="FFFFFF"/>
-        </w:rPr>
-        <w:t>{placeholder for key}</w:t>
-      </w:r>
-    </w:p>
-    <w:p>
-      <w:pPr>
-        <w:rPr>
-          <w:rFonts w:ascii="Helvetica" w:hAnsi="Helvetica" w:cs="Helvetica"/>
-          <w:b/>
-          <w:bCs/>
-          <w:color w:val="212121"/>
-          <w:sz w:val="18"/>
-          <w:szCs w:val="18"/>
-          <w:shd w:val="clear" w:color="auto" w:fill="FFFFFF"/>
-        </w:rPr>
-      </w:pPr>
-    </w:p>
-    <w:p>
-      <w:pPr>
-        <w:rPr>
-          <w:rFonts w:ascii="Helvetica" w:hAnsi="Helvetica" w:cs="Helvetica"/>
-          <w:color w:val="212121"/>
-          <w:sz w:val="18"/>
-          <w:szCs w:val="18"/>
-          <w:shd w:val="clear" w:color="auto" w:fill="FFFFFF"/>
-        </w:rPr>
-      </w:pPr>
+        </w:rPr>
+        <w:tab/>
+        <w:t>Please enter the username and company in short form to search and hit send</w:t>
+      </w:r>
       <w:r>
         <w:rPr>
           <w:noProof/>
           <w:lang w:val="en-IN" w:eastAsia="en-IN"/>
         </w:rPr>
-        <w:lastRenderedPageBreak/>
         <w:drawing>
           <wp:inline distT="0" distB="0" distL="0" distR="0">
-            <wp:extent cx="5943600" cy="4414520"/>
-            <wp:effectExtent l="0" t="0" r="0" b="5080"/>
-            <wp:docPr id="11" name="Picture 3"/>
+            <wp:extent cx="5943600" cy="2754630"/>
+            <wp:effectExtent l="0" t="0" r="0" b="7620"/>
+            <wp:docPr id="18" name="Picture 1"/>
             <wp:cNvGraphicFramePr>
               <a:graphicFrameLocks xmlns:a="http://schemas.openxmlformats.org/drawingml/2006/main" noChangeAspect="1"/>
             </wp:cNvGraphicFramePr>
@@ -2231,7 +3536,7 @@
                     <pic:cNvPicPr/>
                   </pic:nvPicPr>
                   <pic:blipFill>
-                    <a:blip r:embed="rId16" cstate="print"/>
+                    <a:blip r:embed="rId18" cstate="print"/>
                     <a:stretch>
                       <a:fillRect/>
                     </a:stretch>
@@ -2239,7 +3544,7 @@
                   <pic:spPr>
                     <a:xfrm>
                       <a:off x="0" y="0"/>
-                      <a:ext cx="5943600" cy="4414520"/>
+                      <a:ext cx="5943600" cy="2754630"/>
                     </a:xfrm>
                     <a:prstGeom prst="rect">
                       <a:avLst/>
@@ -2255,371 +3560,177 @@
     <w:p>
       <w:pPr>
         <w:rPr>
-          <w:rFonts w:ascii="Helvetica" w:hAnsi="Helvetica" w:cs="Helvetica"/>
-          <w:color w:val="212121"/>
-          <w:sz w:val="18"/>
-          <w:szCs w:val="18"/>
-          <w:shd w:val="clear" w:color="auto" w:fill="FFFFFF"/>
-        </w:rPr>
-      </w:pPr>
-    </w:p>
-    <w:p>
-      <w:pPr>
-        <w:rPr>
-          <w:rFonts w:ascii="Helvetica" w:hAnsi="Helvetica" w:cs="Helvetica"/>
-          <w:color w:val="212121"/>
-          <w:sz w:val="18"/>
-          <w:szCs w:val="18"/>
-          <w:shd w:val="clear" w:color="auto" w:fill="FFFFFF"/>
-        </w:rPr>
-      </w:pPr>
-      <w:r>
-        <w:rPr>
-          <w:rFonts w:ascii="Helvetica" w:hAnsi="Helvetica" w:cs="Helvetica"/>
-          <w:color w:val="212121"/>
-          <w:sz w:val="18"/>
-          <w:szCs w:val="18"/>
-          <w:shd w:val="clear" w:color="auto" w:fill="FFFFFF"/>
-        </w:rPr>
-        <w:t>Click Send.</w:t>
-      </w:r>
-    </w:p>
-    <w:p>
-      <w:pPr>
-        <w:rPr>
-          <w:rFonts w:ascii="Helvetica" w:hAnsi="Helvetica" w:cs="Helvetica"/>
-          <w:color w:val="212121"/>
-          <w:sz w:val="18"/>
-          <w:szCs w:val="18"/>
-          <w:shd w:val="clear" w:color="auto" w:fill="FFFFFF"/>
-        </w:rPr>
-      </w:pPr>
-      <w:r>
-        <w:rPr>
-          <w:rFonts w:ascii="Helvetica" w:hAnsi="Helvetica" w:cs="Helvetica"/>
-          <w:color w:val="212121"/>
-          <w:sz w:val="18"/>
-          <w:szCs w:val="18"/>
-          <w:shd w:val="clear" w:color="auto" w:fill="FFFFFF"/>
-        </w:rPr>
-        <w:t>In the json response, scroll and show the values for field “text”. The values correspond to the text extracted from the certificate. We can see the company name – Bullard Company, NMSDC, and also the certification text.</w:t>
-      </w:r>
-    </w:p>
-    <w:p>
-      <w:pPr>
-        <w:rPr>
-          <w:rFonts w:ascii="Helvetica" w:hAnsi="Helvetica" w:cs="Helvetica"/>
-          <w:color w:val="212121"/>
-          <w:sz w:val="18"/>
-          <w:szCs w:val="18"/>
-          <w:shd w:val="clear" w:color="auto" w:fill="FFFFFF"/>
-        </w:rPr>
-      </w:pPr>
-    </w:p>
-    <w:p>
-      <w:pPr>
-        <w:rPr>
-          <w:rFonts w:ascii="Helvetica" w:hAnsi="Helvetica" w:cs="Helvetica"/>
-          <w:color w:val="212121"/>
-          <w:sz w:val="18"/>
-          <w:szCs w:val="18"/>
-          <w:shd w:val="clear" w:color="auto" w:fill="FFFFFF"/>
-        </w:rPr>
-      </w:pPr>
-      <w:r>
-        <w:rPr>
-          <w:rFonts w:ascii="Helvetica" w:hAnsi="Helvetica" w:cs="Helvetica"/>
-          <w:color w:val="212121"/>
-          <w:sz w:val="18"/>
-          <w:szCs w:val="18"/>
-          <w:shd w:val="clear" w:color="auto" w:fill="FFFFFF"/>
-        </w:rPr>
-        <w:t>This completes the API and we can demonstrate that using the certificate, we can identify that a business is Minority and Women owned business.</w:t>
-      </w:r>
-    </w:p>
-    <w:p>
-      <w:pPr>
-        <w:rPr>
-          <w:rFonts w:ascii="Helvetica" w:hAnsi="Helvetica" w:cs="Helvetica"/>
-          <w:color w:val="212121"/>
-          <w:sz w:val="18"/>
-          <w:szCs w:val="18"/>
-          <w:shd w:val="clear" w:color="auto" w:fill="FFFFFF"/>
-        </w:rPr>
-      </w:pPr>
-    </w:p>
-    <w:p>
-      <w:pPr>
-        <w:rPr>
-          <w:rFonts w:ascii="Helvetica" w:hAnsi="Helvetica" w:cs="Helvetica"/>
-          <w:color w:val="212121"/>
-          <w:sz w:val="18"/>
-          <w:szCs w:val="18"/>
-          <w:shd w:val="clear" w:color="auto" w:fill="FFFFFF"/>
-        </w:rPr>
-      </w:pPr>
-      <w:r>
-        <w:rPr>
-          <w:rFonts w:ascii="Helvetica" w:hAnsi="Helvetica" w:cs="Helvetica"/>
-          <w:color w:val="212121"/>
-          <w:sz w:val="18"/>
-          <w:szCs w:val="18"/>
-          <w:shd w:val="clear" w:color="auto" w:fill="FFFFFF"/>
-        </w:rPr>
-        <w:br w:type="page"/>
-      </w:r>
-    </w:p>
-    <w:p>
-      <w:pPr>
-        <w:rPr>
-          <w:rFonts w:ascii="Helvetica" w:hAnsi="Helvetica" w:cs="Helvetica"/>
-          <w:color w:val="212121"/>
-          <w:sz w:val="18"/>
-          <w:szCs w:val="18"/>
-          <w:shd w:val="clear" w:color="auto" w:fill="FFFFFF"/>
-        </w:rPr>
-      </w:pPr>
-      <w:r>
-        <w:rPr>
-          <w:rFonts w:ascii="Helvetica" w:hAnsi="Helvetica" w:cs="Helvetica"/>
-          <w:color w:val="212121"/>
-          <w:sz w:val="18"/>
-          <w:szCs w:val="18"/>
-          <w:shd w:val="clear" w:color="auto" w:fill="FFFFFF"/>
-        </w:rPr>
-        <w:lastRenderedPageBreak/>
-        <w:t>Input data 2: Company Agile Fabrics</w:t>
-      </w:r>
-    </w:p>
-    <w:p>
-      <w:pPr>
-        <w:rPr>
-          <w:rFonts w:ascii="Helvetica" w:hAnsi="Helvetica" w:cs="Helvetica"/>
-          <w:color w:val="212121"/>
-          <w:sz w:val="18"/>
-          <w:szCs w:val="18"/>
-          <w:shd w:val="clear" w:color="auto" w:fill="FFFFFF"/>
-        </w:rPr>
-      </w:pPr>
-    </w:p>
-    <w:p>
-      <w:r>
-        <w:t>Open Postman</w:t>
-      </w:r>
-    </w:p>
-    <w:p>
-      <w:pPr>
-        <w:pStyle w:val="ListParagraph"/>
-        <w:numPr>
-          <w:ilvl w:val="0"/>
-          <w:numId w:val="4"/>
-        </w:numPr>
-        <w:spacing w:after="0" w:line="240" w:lineRule="auto"/>
-      </w:pPr>
-      <w:r>
-        <w:t>Execute a GET request on serpapi</w:t>
-      </w:r>
-    </w:p>
-    <w:p>
-      <w:pPr>
-        <w:rPr>
-          <w:rFonts w:ascii="Helvetica" w:hAnsi="Helvetica" w:cs="Helvetica"/>
-          <w:color w:val="212121"/>
-          <w:sz w:val="18"/>
-          <w:szCs w:val="18"/>
-          <w:shd w:val="clear" w:color="auto" w:fill="FFFFFF"/>
-        </w:rPr>
-      </w:pPr>
-    </w:p>
-    <w:p>
-      <w:pPr>
-        <w:rPr>
-          <w:rFonts w:ascii="Helvetica" w:hAnsi="Helvetica" w:cs="Helvetica"/>
-          <w:color w:val="212121"/>
-          <w:sz w:val="18"/>
-          <w:szCs w:val="18"/>
-          <w:shd w:val="clear" w:color="auto" w:fill="FFFFFF"/>
-        </w:rPr>
-      </w:pPr>
-      <w:r>
-        <w:rPr>
-          <w:rFonts w:ascii="Helvetica" w:hAnsi="Helvetica" w:cs="Helvetica"/>
-          <w:color w:val="212121"/>
-          <w:sz w:val="18"/>
-          <w:szCs w:val="18"/>
-          <w:shd w:val="clear" w:color="auto" w:fill="FFFFFF"/>
-        </w:rPr>
-        <w:t>https://serpapi.com/search.json?q=LGBTBE Certified Agile Fabrics&amp;location=United States&amp;hl=en&amp;gl=us&amp;google_domain=google.com&amp;api_key=</w:t>
-      </w:r>
-      <w:r>
-        <w:rPr>
-          <w:rFonts w:ascii="Helvetica" w:hAnsi="Helvetica" w:cs="Helvetica"/>
-          <w:color w:val="212121"/>
-          <w:sz w:val="18"/>
-          <w:szCs w:val="18"/>
-          <w:shd w:val="clear" w:color="auto" w:fill="FFFFFF"/>
-        </w:rPr>
-        <w:t>{place holder for key}</w:t>
-      </w:r>
-      <w:r>
-        <w:rPr>
-          <w:rFonts w:ascii="Helvetica" w:hAnsi="Helvetica" w:cs="Helvetica"/>
-          <w:color w:val="212121"/>
-          <w:sz w:val="18"/>
-          <w:szCs w:val="18"/>
-          <w:shd w:val="clear" w:color="auto" w:fill="FFFFFF"/>
-        </w:rPr>
-        <w:t>&amp;tbm=isch</w:t>
-      </w:r>
-    </w:p>
-    <w:p>
-      <w:pPr>
-        <w:rPr>
-          <w:rFonts w:ascii="Helvetica" w:hAnsi="Helvetica" w:cs="Helvetica"/>
-          <w:color w:val="212121"/>
-          <w:sz w:val="18"/>
-          <w:szCs w:val="18"/>
-          <w:shd w:val="clear" w:color="auto" w:fill="FFFFFF"/>
-        </w:rPr>
-      </w:pPr>
-    </w:p>
-    <w:p>
-      <w:pPr>
-        <w:rPr>
-          <w:rFonts w:ascii="Helvetica" w:hAnsi="Helvetica" w:cs="Helvetica"/>
-          <w:color w:val="212121"/>
-          <w:sz w:val="18"/>
-          <w:szCs w:val="18"/>
-          <w:shd w:val="clear" w:color="auto" w:fill="FFFFFF"/>
-        </w:rPr>
-      </w:pPr>
-      <w:r>
-        <w:rPr>
-          <w:rFonts w:ascii="Helvetica" w:hAnsi="Helvetica" w:cs="Helvetica"/>
-          <w:color w:val="212121"/>
-          <w:sz w:val="18"/>
-          <w:szCs w:val="18"/>
-          <w:shd w:val="clear" w:color="auto" w:fill="FFFFFF"/>
-        </w:rPr>
-        <w:t xml:space="preserve">In the response, show Original field URL value </w:t>
-      </w:r>
-      <w:hyperlink r:id="rId17" w:history="1">
-        <w:r>
-          <w:rPr>
-            <w:rStyle w:val="Hyperlink"/>
-            <w:rFonts w:ascii="Helvetica" w:hAnsi="Helvetica" w:cs="Helvetica"/>
-            <w:sz w:val="18"/>
-            <w:szCs w:val="18"/>
-            <w:shd w:val="clear" w:color="auto" w:fill="FFFFFF"/>
-          </w:rPr>
-          <w:t>https://agilefabrics.com//wp-content/uploads/2020/07/NGLCC%C2%AE-LGBTBE%C2%AE-Certificate-Agile-Fabrics-LLC.png</w:t>
-        </w:r>
-      </w:hyperlink>
-    </w:p>
-    <w:p>
-      <w:pPr>
-        <w:rPr>
-          <w:rFonts w:ascii="Helvetica" w:hAnsi="Helvetica" w:cs="Helvetica"/>
-          <w:color w:val="212121"/>
-          <w:sz w:val="18"/>
-          <w:szCs w:val="18"/>
-          <w:shd w:val="clear" w:color="auto" w:fill="FFFFFF"/>
-        </w:rPr>
-      </w:pPr>
-    </w:p>
-    <w:p>
-      <w:pPr>
-        <w:rPr>
-          <w:rFonts w:ascii="Helvetica" w:hAnsi="Helvetica" w:cs="Helvetica"/>
-          <w:color w:val="212121"/>
-          <w:sz w:val="18"/>
-          <w:szCs w:val="18"/>
-          <w:shd w:val="clear" w:color="auto" w:fill="FFFFFF"/>
-        </w:rPr>
-      </w:pPr>
-      <w:r>
-        <w:rPr>
-          <w:rFonts w:ascii="Helvetica" w:hAnsi="Helvetica" w:cs="Helvetica"/>
-          <w:color w:val="212121"/>
-          <w:sz w:val="18"/>
-          <w:szCs w:val="18"/>
-          <w:shd w:val="clear" w:color="auto" w:fill="FFFFFF"/>
-        </w:rPr>
-        <w:t>Open this link to show the certificate.</w:t>
-      </w:r>
-    </w:p>
-    <w:p>
-      <w:pPr>
-        <w:rPr>
-          <w:rFonts w:ascii="Helvetica" w:hAnsi="Helvetica" w:cs="Helvetica"/>
-          <w:color w:val="212121"/>
-          <w:sz w:val="18"/>
-          <w:szCs w:val="18"/>
-          <w:shd w:val="clear" w:color="auto" w:fill="FFFFFF"/>
-        </w:rPr>
-      </w:pPr>
-    </w:p>
-    <w:p>
-      <w:pPr>
-        <w:rPr>
-          <w:rFonts w:ascii="Helvetica" w:hAnsi="Helvetica" w:cs="Helvetica"/>
-          <w:color w:val="212121"/>
-          <w:sz w:val="18"/>
-          <w:szCs w:val="18"/>
-          <w:shd w:val="clear" w:color="auto" w:fill="FFFFFF"/>
-        </w:rPr>
-      </w:pPr>
-      <w:r>
-        <w:rPr>
-          <w:rFonts w:ascii="Helvetica" w:hAnsi="Helvetica" w:cs="Helvetica"/>
-          <w:color w:val="212121"/>
-          <w:sz w:val="18"/>
-          <w:szCs w:val="18"/>
-          <w:shd w:val="clear" w:color="auto" w:fill="FFFFFF"/>
-        </w:rPr>
-        <w:t>Open Azure portal; navigate to Computer Vision. Do the same process  as before using this url. The subscription key and wildcard remains same.</w:t>
-      </w:r>
-    </w:p>
-    <w:p>
-      <w:pPr>
-        <w:rPr>
-          <w:rFonts w:ascii="Helvetica" w:hAnsi="Helvetica" w:cs="Helvetica"/>
-          <w:color w:val="212121"/>
-          <w:sz w:val="18"/>
-          <w:szCs w:val="18"/>
-          <w:shd w:val="clear" w:color="auto" w:fill="FFFFFF"/>
-        </w:rPr>
-      </w:pPr>
-    </w:p>
-    <w:p>
-      <w:pPr>
-        <w:rPr>
-          <w:rFonts w:ascii="Helvetica" w:hAnsi="Helvetica" w:cs="Helvetica"/>
-          <w:color w:val="212121"/>
-          <w:sz w:val="18"/>
-          <w:szCs w:val="18"/>
-          <w:shd w:val="clear" w:color="auto" w:fill="FFFFFF"/>
-        </w:rPr>
-      </w:pPr>
-      <w:r>
-        <w:rPr>
-          <w:rFonts w:ascii="Helvetica" w:hAnsi="Helvetica" w:cs="Helvetica"/>
-          <w:color w:val="212121"/>
-          <w:sz w:val="18"/>
-          <w:szCs w:val="18"/>
-          <w:shd w:val="clear" w:color="auto" w:fill="FFFFFF"/>
-        </w:rPr>
-        <w:t>For every read request, you get a different operation-id value. Note it and use it as input in “Get Read Result” operation.</w:t>
-      </w:r>
-    </w:p>
-    <w:p/>
-    <w:p>
-      <w:pPr>
-        <w:ind w:left="360"/>
-        <w:rPr>
-          <w:rFonts w:ascii="Arial" w:hAnsi="Arial" w:cs="Arial"/>
-          <w:sz w:val="18"/>
-          <w:szCs w:val="18"/>
+          <w:bCs/>
+        </w:rPr>
+      </w:pPr>
+      <w:r>
+        <w:rPr>
+          <w:bCs/>
+        </w:rPr>
+        <w:t xml:space="preserve">3) </w:t>
+      </w:r>
+      <w:proofErr w:type="gramStart"/>
+      <w:r>
+        <w:rPr>
+          <w:bCs/>
+        </w:rPr>
+        <w:t>login</w:t>
+      </w:r>
+      <w:proofErr w:type="gramEnd"/>
+      <w:r>
+        <w:rPr>
+          <w:bCs/>
+        </w:rPr>
+        <w:t xml:space="preserve"> to the azure portal and navigate to blob storage as below to view the data</w:t>
+      </w:r>
+    </w:p>
+    <w:p>
+      <w:pPr>
+        <w:rPr>
+          <w:rFonts w:ascii="Segoe UI" w:hAnsi="Segoe UI" w:cs="Segoe UI"/>
+          <w:bCs/>
+          <w:color w:val="323130"/>
+          <w:sz w:val="27"/>
+          <w:szCs w:val="27"/>
+          <w:shd w:val="clear" w:color="auto" w:fill="FFFFFF"/>
+        </w:rPr>
+      </w:pPr>
+      <w:proofErr w:type="spellStart"/>
+      <w:r>
+        <w:rPr>
+          <w:rFonts w:ascii="Segoe UI" w:hAnsi="Segoe UI" w:cs="Segoe UI"/>
+          <w:bCs/>
+          <w:color w:val="323130"/>
+          <w:sz w:val="27"/>
+          <w:szCs w:val="27"/>
+          <w:shd w:val="clear" w:color="auto" w:fill="FFFFFF"/>
+        </w:rPr>
+        <w:t>Seagullsstorage</w:t>
+      </w:r>
+      <w:proofErr w:type="spellEnd"/>
+      <w:r>
+        <w:rPr>
+          <w:rFonts w:ascii="Segoe UI" w:hAnsi="Segoe UI" w:cs="Segoe UI"/>
+          <w:bCs/>
+          <w:color w:val="323130"/>
+          <w:sz w:val="27"/>
+          <w:szCs w:val="27"/>
+          <w:shd w:val="clear" w:color="auto" w:fill="FFFFFF"/>
+        </w:rPr>
+        <w:t>-&gt;Containers-&gt;</w:t>
+      </w:r>
+      <w:proofErr w:type="spellStart"/>
+      <w:r>
+        <w:rPr>
+          <w:rFonts w:ascii="Segoe UI" w:hAnsi="Segoe UI" w:cs="Segoe UI"/>
+          <w:bCs/>
+          <w:color w:val="323130"/>
+          <w:sz w:val="27"/>
+          <w:szCs w:val="27"/>
+          <w:shd w:val="clear" w:color="auto" w:fill="FFFFFF"/>
+        </w:rPr>
+        <w:t>linkedin</w:t>
+      </w:r>
+      <w:proofErr w:type="spellEnd"/>
+      <w:r>
+        <w:rPr>
+          <w:rFonts w:ascii="Segoe UI" w:hAnsi="Segoe UI" w:cs="Segoe UI"/>
+          <w:bCs/>
+          <w:color w:val="323130"/>
+          <w:sz w:val="27"/>
+          <w:szCs w:val="27"/>
+          <w:shd w:val="clear" w:color="auto" w:fill="FFFFFF"/>
+        </w:rPr>
+        <w:t>-&gt;</w:t>
+      </w:r>
+      <w:proofErr w:type="spellStart"/>
+      <w:r>
+        <w:rPr>
+          <w:rFonts w:ascii="Segoe UI" w:hAnsi="Segoe UI" w:cs="Segoe UI"/>
+          <w:bCs/>
+          <w:color w:val="323130"/>
+          <w:sz w:val="27"/>
+          <w:szCs w:val="27"/>
+          <w:shd w:val="clear" w:color="auto" w:fill="FFFFFF"/>
+        </w:rPr>
+        <w:t>content.json</w:t>
+      </w:r>
+      <w:proofErr w:type="spellEnd"/>
+    </w:p>
+    <w:p>
+      <w:pPr>
+        <w:rPr>
+          <w:rFonts w:ascii="Segoe UI" w:hAnsi="Segoe UI" w:cs="Segoe UI"/>
+          <w:b/>
+          <w:bCs/>
+          <w:color w:val="323130"/>
+          <w:sz w:val="27"/>
+          <w:szCs w:val="27"/>
+          <w:shd w:val="clear" w:color="auto" w:fill="FFFFFF"/>
+        </w:rPr>
+      </w:pPr>
+    </w:p>
+    <w:p>
+      <w:pPr>
+        <w:rPr>
+          <w:b/>
+          <w:bCs/>
+        </w:rPr>
+      </w:pPr>
+      <w:r>
+        <w:rPr>
+          <w:noProof/>
+          <w:lang w:val="en-IN" w:eastAsia="en-IN"/>
+        </w:rPr>
+        <w:drawing>
+          <wp:inline distT="0" distB="0" distL="0" distR="0">
+            <wp:extent cx="5943600" cy="1673860"/>
+            <wp:effectExtent l="0" t="0" r="0" b="2540"/>
+            <wp:docPr id="19" name="Picture 2"/>
+            <wp:cNvGraphicFramePr>
+              <a:graphicFrameLocks xmlns:a="http://schemas.openxmlformats.org/drawingml/2006/main" noChangeAspect="1"/>
+            </wp:cNvGraphicFramePr>
+            <a:graphic xmlns:a="http://schemas.openxmlformats.org/drawingml/2006/main">
+              <a:graphicData uri="http://schemas.openxmlformats.org/drawingml/2006/picture">
+                <pic:pic xmlns:pic="http://schemas.openxmlformats.org/drawingml/2006/picture">
+                  <pic:nvPicPr>
+                    <pic:cNvPr id="1" name=""/>
+                    <pic:cNvPicPr/>
+                  </pic:nvPicPr>
+                  <pic:blipFill>
+                    <a:blip r:embed="rId19" cstate="print"/>
+                    <a:stretch>
+                      <a:fillRect/>
+                    </a:stretch>
+                  </pic:blipFill>
+                  <pic:spPr>
+                    <a:xfrm>
+                      <a:off x="0" y="0"/>
+                      <a:ext cx="5943600" cy="1673860"/>
+                    </a:xfrm>
+                    <a:prstGeom prst="rect">
+                      <a:avLst/>
+                    </a:prstGeom>
+                  </pic:spPr>
+                </pic:pic>
+              </a:graphicData>
+            </a:graphic>
+          </wp:inline>
+        </w:drawing>
+      </w:r>
+    </w:p>
+    <w:p>
+      <w:pPr>
+        <w:rPr>
+          <w:b/>
+          <w:bCs/>
+        </w:rPr>
+      </w:pPr>
+    </w:p>
+    <w:p>
+      <w:pPr>
+        <w:rPr>
+          <w:rFonts w:eastAsia="Calibri"/>
           <w:lang w:val="en-GB"/>
         </w:rPr>
       </w:pPr>
@@ -2793,7 +3904,7 @@
           <w:lang w:val="en-GB"/>
         </w:rPr>
       </w:pPr>
-      <w:hyperlink r:id="rId18" w:history="1">
+      <w:hyperlink r:id="rId20" w:history="1">
         <w:r>
           <w:rPr>
             <w:rStyle w:val="Hyperlink"/>
@@ -2837,7 +3948,7 @@
                     <pic:cNvPicPr/>
                   </pic:nvPicPr>
                   <pic:blipFill>
-                    <a:blip r:embed="rId19" cstate="print"/>
+                    <a:blip r:embed="rId21" cstate="print"/>
                     <a:stretch>
                       <a:fillRect/>
                     </a:stretch>
@@ -2962,7 +4073,25 @@
           <w:sz w:val="18"/>
           <w:szCs w:val="18"/>
         </w:rPr>
-        <w:t>Navigate to docs page to access Swagger UI</w:t>
+        <w:t xml:space="preserve">Navigate to </w:t>
+      </w:r>
+      <w:proofErr w:type="gramStart"/>
+      <w:r>
+        <w:rPr>
+          <w:rFonts w:ascii="Arial" w:hAnsi="Arial" w:cs="Arial"/>
+          <w:sz w:val="18"/>
+          <w:szCs w:val="18"/>
+        </w:rPr>
+        <w:t>docs</w:t>
+      </w:r>
+      <w:proofErr w:type="gramEnd"/>
+      <w:r>
+        <w:rPr>
+          <w:rFonts w:ascii="Arial" w:hAnsi="Arial" w:cs="Arial"/>
+          <w:sz w:val="18"/>
+          <w:szCs w:val="18"/>
+        </w:rPr>
+        <w:t xml:space="preserve"> page to access Swagger UI</w:t>
       </w:r>
       <w:r>
         <w:rPr>
@@ -3002,7 +4131,7 @@
           <w:szCs w:val="18"/>
         </w:rPr>
       </w:pPr>
-      <w:hyperlink r:id="rId20" w:history="1">
+      <w:hyperlink r:id="rId22" w:history="1">
         <w:r>
           <w:rPr>
             <w:rStyle w:val="Hyperlink"/>
@@ -3056,7 +4185,7 @@
                     <pic:cNvPicPr/>
                   </pic:nvPicPr>
                   <pic:blipFill>
-                    <a:blip r:embed="rId21" cstate="print"/>
+                    <a:blip r:embed="rId23" cstate="print"/>
                     <a:stretch>
                       <a:fillRect/>
                     </a:stretch>
@@ -3162,7 +4291,29 @@
           <w:szCs w:val="18"/>
           <w:lang w:eastAsia="en-IN"/>
         </w:rPr>
-        <w:t xml:space="preserve">Pass the company name parameter to get nlp method by clicking “Try it out” button and execute the request </w:t>
+        <w:t xml:space="preserve">Pass the company name parameter to get </w:t>
+      </w:r>
+      <w:proofErr w:type="spellStart"/>
+      <w:r>
+        <w:rPr>
+          <w:rFonts w:ascii="Arial" w:hAnsi="Arial" w:cs="Arial"/>
+          <w:color w:val="000000"/>
+          <w:sz w:val="18"/>
+          <w:szCs w:val="18"/>
+          <w:lang w:eastAsia="en-IN"/>
+        </w:rPr>
+        <w:t>nlp</w:t>
+      </w:r>
+      <w:proofErr w:type="spellEnd"/>
+      <w:r>
+        <w:rPr>
+          <w:rFonts w:ascii="Arial" w:hAnsi="Arial" w:cs="Arial"/>
+          <w:color w:val="000000"/>
+          <w:sz w:val="18"/>
+          <w:szCs w:val="18"/>
+          <w:lang w:eastAsia="en-IN"/>
+        </w:rPr>
+        <w:t xml:space="preserve"> method by clicking “Try it out” button and execute the request </w:t>
       </w:r>
     </w:p>
     <w:p>
@@ -3209,7 +4360,7 @@
                     <pic:cNvPicPr/>
                   </pic:nvPicPr>
                   <pic:blipFill>
-                    <a:blip r:embed="rId22" cstate="print"/>
+                    <a:blip r:embed="rId24" cstate="print"/>
                     <a:stretch>
                       <a:fillRect/>
                     </a:stretch>
@@ -3279,7 +4430,29 @@
           <w:szCs w:val="18"/>
           <w:lang w:eastAsia="en-IN"/>
         </w:rPr>
-        <w:t>Response received in json format with all available diversity dimensions</w:t>
+        <w:t xml:space="preserve">Response received in </w:t>
+      </w:r>
+      <w:proofErr w:type="spellStart"/>
+      <w:r>
+        <w:rPr>
+          <w:rFonts w:ascii="Arial" w:hAnsi="Arial" w:cs="Arial"/>
+          <w:color w:val="000000"/>
+          <w:sz w:val="18"/>
+          <w:szCs w:val="18"/>
+          <w:lang w:eastAsia="en-IN"/>
+        </w:rPr>
+        <w:t>json</w:t>
+      </w:r>
+      <w:proofErr w:type="spellEnd"/>
+      <w:r>
+        <w:rPr>
+          <w:rFonts w:ascii="Arial" w:hAnsi="Arial" w:cs="Arial"/>
+          <w:color w:val="000000"/>
+          <w:sz w:val="18"/>
+          <w:szCs w:val="18"/>
+          <w:lang w:eastAsia="en-IN"/>
+        </w:rPr>
+        <w:t xml:space="preserve"> format with all available diversity dimensions</w:t>
       </w:r>
       <w:bookmarkStart w:id="10" w:name="_GoBack"/>
       <w:bookmarkEnd w:id="10"/>
@@ -3337,7 +4510,7 @@
                     <pic:cNvPicPr/>
                   </pic:nvPicPr>
                   <pic:blipFill>
-                    <a:blip r:embed="rId23" cstate="print"/>
+                    <a:blip r:embed="rId25" cstate="print"/>
                     <a:stretch>
                       <a:fillRect/>
                     </a:stretch>
@@ -4383,9 +5556,9 @@
     </w:p>
     <w:p/>
     <w:sectPr>
-      <w:headerReference w:type="default" r:id="rId24"/>
-      <w:footerReference w:type="default" r:id="rId25"/>
-      <w:headerReference w:type="first" r:id="rId26"/>
+      <w:headerReference w:type="default" r:id="rId26"/>
+      <w:footerReference w:type="default" r:id="rId27"/>
+      <w:headerReference w:type="first" r:id="rId28"/>
       <w:pgSz w:w="11907" w:h="16840" w:code="9"/>
       <w:pgMar w:top="630" w:right="1418" w:bottom="1134" w:left="1418" w:header="720" w:footer="720" w:gutter="0"/>
       <w:cols w:space="720"/>
@@ -4464,7 +5637,7 @@
         <w:b/>
         <w:noProof/>
       </w:rPr>
-      <w:t>8</w:t>
+      <w:t>12</w:t>
     </w:r>
     <w:r>
       <w:rPr>
@@ -4506,7 +5679,7 @@
         <w:b/>
         <w:noProof/>
       </w:rPr>
-      <w:t>11</w:t>
+      <w:t>12</w:t>
     </w:r>
     <w:r>
       <w:rPr>

</xml_diff>